<commit_message>
Insert from HTML form TODO - format the date better within html
</commit_message>
<xml_diff>
--- a/MongoDBProject/MongoDB Portfolio.docx
+++ b/MongoDBProject/MongoDB Portfolio.docx
@@ -715,15 +715,7 @@
     <w:p/>
     <w:p>
       <w:r>
-        <w:t xml:space="preserve">MongoDB is free and open-source NoSQL database particularly good for dealing with Big data. MongoDB stores data in JSON documents (technically BSON), meaning fields can vary from document to document and data structure can be changed over time. MongoDB is a very readable and comprehensible database to learn for a programmer as </w:t>
-      </w:r>
-      <w:proofErr w:type="spellStart"/>
-      <w:r>
-        <w:t>it’s</w:t>
-      </w:r>
-      <w:proofErr w:type="spellEnd"/>
-      <w:r>
-        <w:t xml:space="preserve"> functions are in a JavaScript format. The flexible schema-less structure allows or faster, iterative development with regards scope creep. MongoDB allows Ad hoc querying and indexing for analyzing data. MongoDB is high availability, has horizontal scaling, and geographic distribution using </w:t>
+        <w:t xml:space="preserve">MongoDB is free and open-source NoSQL database particularly good for dealing with Big data. MongoDB stores data in JSON documents (technically BSON), meaning fields can vary from document to document and data structure can be changed over time. MongoDB is a very readable and comprehensible database to learn for a programmer as it’s functions are in a JavaScript format. The flexible schema-less structure allows or faster, iterative development with regards scope creep. MongoDB allows Ad hoc querying and indexing for analyzing data. MongoDB is high availability, has horizontal scaling, and geographic distribution using </w:t>
       </w:r>
       <w:proofErr w:type="spellStart"/>
       <w:r>
@@ -1356,6 +1348,9 @@
       <w:bookmarkEnd w:id="4"/>
     </w:p>
     <w:p>
+      <w:pPr>
+        <w:pStyle w:val="Subtitle"/>
+      </w:pPr>
       <w:r>
         <w:rPr>
           <w:noProof/>
@@ -1367,7 +1362,7 @@
               <wp:align>left</wp:align>
             </wp:positionH>
             <wp:positionV relativeFrom="paragraph">
-              <wp:posOffset>235099</wp:posOffset>
+              <wp:posOffset>394970</wp:posOffset>
             </wp:positionV>
             <wp:extent cx="10102827" cy="627529"/>
             <wp:effectExtent l="0" t="0" r="0" b="1270"/>
@@ -1423,19 +1418,11 @@
       </w:r>
     </w:p>
     <w:p>
+      <w:pPr>
+        <w:pStyle w:val="Subtitle"/>
+      </w:pPr>
       <w:r>
-        <w:t xml:space="preserve">Updating the details above using the </w:t>
-      </w:r>
-      <w:proofErr w:type="spellStart"/>
-      <w:r>
-        <w:t>ObjectId</w:t>
-      </w:r>
-      <w:proofErr w:type="spellEnd"/>
-      <w:r>
-        <w:t xml:space="preserve"> &amp; $set</w:t>
-      </w:r>
-      <w:r>
-        <w:t xml:space="preserve"> &amp; $</w:t>
+        <w:t>Updating using $set &amp; $</w:t>
       </w:r>
       <w:proofErr w:type="spellStart"/>
       <w:r>
@@ -1445,13 +1432,65 @@
     </w:p>
     <w:p>
       <w:r>
+        <w:t xml:space="preserve">I updated the details using the </w:t>
+      </w:r>
+      <w:proofErr w:type="spellStart"/>
+      <w:proofErr w:type="gramStart"/>
+      <w:r>
+        <w:t>db.</w:t>
+      </w:r>
+      <w:r>
+        <w:rPr>
+          <w:i/>
+        </w:rPr>
+        <w:t>collectionName.</w:t>
+      </w:r>
+      <w:r>
+        <w:t>update</w:t>
+      </w:r>
+      <w:proofErr w:type="spellEnd"/>
+      <w:proofErr w:type="gramEnd"/>
+      <w:r>
+        <w:t xml:space="preserve">() method passing the </w:t>
+      </w:r>
+      <w:proofErr w:type="spellStart"/>
+      <w:r>
+        <w:t>O</w:t>
+      </w:r>
+      <w:r>
+        <w:t>bjectID</w:t>
+      </w:r>
+      <w:proofErr w:type="spellEnd"/>
+      <w:r>
+        <w:t xml:space="preserve"> and $set and $</w:t>
+      </w:r>
+      <w:proofErr w:type="spellStart"/>
+      <w:r>
+        <w:t>inc</w:t>
+      </w:r>
+      <w:proofErr w:type="spellEnd"/>
+      <w:r>
+        <w:t xml:space="preserve"> fields as the fields to be updated. The $set updates the specified </w:t>
+      </w:r>
+      <w:r>
+        <w:t>field names of the document and the $</w:t>
+      </w:r>
+      <w:proofErr w:type="spellStart"/>
+      <w:r>
+        <w:t>inc</w:t>
+      </w:r>
+      <w:proofErr w:type="spellEnd"/>
+      <w:r>
+        <w:t xml:space="preserve"> adds the updated value onto the existing value in the database.</w:t>
+      </w:r>
+      <w:r>
         <w:rPr>
           <w:noProof/>
         </w:rPr>
         <w:drawing>
           <wp:inline distT="0" distB="0" distL="0" distR="0" wp14:anchorId="6C659099" wp14:editId="5FDE8977">
-            <wp:extent cx="8229600" cy="537210"/>
-            <wp:effectExtent l="0" t="0" r="0" b="0"/>
+            <wp:extent cx="8754894" cy="571500"/>
+            <wp:effectExtent l="0" t="0" r="8255" b="0"/>
             <wp:docPr id="9" name="Picture 9"/>
             <wp:cNvGraphicFramePr>
               <a:graphicFrameLocks xmlns:a="http://schemas.openxmlformats.org/drawingml/2006/main" noChangeAspect="1"/>
@@ -1472,7 +1511,7 @@
                   <pic:spPr>
                     <a:xfrm>
                       <a:off x="0" y="0"/>
-                      <a:ext cx="8229600" cy="537210"/>
+                      <a:ext cx="8760572" cy="571871"/>
                     </a:xfrm>
                     <a:prstGeom prst="rect">
                       <a:avLst/>
@@ -1486,6 +1525,9 @@
       </w:r>
     </w:p>
     <w:p>
+      <w:pPr>
+        <w:pStyle w:val="Subtitle"/>
+      </w:pPr>
       <w:r>
         <w:t>Updated details</w:t>
       </w:r>
@@ -1559,6 +1601,9 @@
     </w:p>
     <w:p/>
     <w:p>
+      <w:pPr>
+        <w:pStyle w:val="Subtitle"/>
+      </w:pPr>
       <w:r>
         <w:t>Deleting this data</w:t>
       </w:r>
@@ -1606,6 +1651,9 @@
       </w:r>
     </w:p>
     <w:p>
+      <w:pPr>
+        <w:pStyle w:val="Subtitle"/>
+      </w:pPr>
       <w:r>
         <w:t xml:space="preserve">Deleting with </w:t>
       </w:r>
@@ -1658,6 +1706,14 @@
             </a:graphic>
           </wp:inline>
         </w:drawing>
+      </w:r>
+    </w:p>
+    <w:p>
+      <w:pPr>
+        <w:pStyle w:val="Subtitle"/>
+      </w:pPr>
+      <w:r>
+        <w:t>Proof</w:t>
       </w:r>
     </w:p>
     <w:p>
@@ -1737,19 +1793,6 @@
     </w:p>
     <w:p>
       <w:pPr>
-        <w:rPr>
-          <w:rStyle w:val="Heading2Char"/>
-        </w:rPr>
-      </w:pPr>
-      <w:r>
-        <w:rPr>
-          <w:rStyle w:val="Heading2Char"/>
-        </w:rPr>
-        <w:br w:type="page"/>
-      </w:r>
-    </w:p>
-    <w:p>
-      <w:pPr>
         <w:pStyle w:val="Heading1"/>
         <w:rPr>
           <w:rStyle w:val="Heading2Char"/>
@@ -1824,16 +1867,7 @@
     </w:p>
     <w:p>
       <w:r>
-        <w:t>Node.js is a</w:t>
-      </w:r>
-      <w:r>
-        <w:t>n open source server framework that al</w:t>
-      </w:r>
-      <w:r>
-        <w:t>lows you to run JavaScript on the server.</w:t>
-      </w:r>
-      <w:r>
-        <w:t xml:space="preserve"> I downloaded the MongoDB driver for NodeJS via </w:t>
+        <w:t xml:space="preserve">Node.js is an open source server framework that allows you to run JavaScript on the server. I downloaded the MongoDB driver for NodeJS via </w:t>
       </w:r>
       <w:proofErr w:type="spellStart"/>
       <w:r>
@@ -1903,10 +1937,7 @@
         <w:t xml:space="preserve"> </w:t>
       </w:r>
       <w:r>
-        <w:t>It serves as documentation for what packages yo</w:t>
-      </w:r>
-      <w:r>
-        <w:t>ur project depends on – what drivers and their versions are used etc.</w:t>
+        <w:t>It serves as documentation for what packages your project depends on – what drivers and their versions are used etc.</w:t>
       </w:r>
       <w:r>
         <w:t xml:space="preserve"> Then I installed the </w:t>
@@ -2196,7 +2227,6 @@
     </w:p>
     <w:p/>
     <w:p>
-      <w:bookmarkStart w:id="7" w:name="_GoBack"/>
       <w:r>
         <w:rPr>
           <w:noProof/>
@@ -2238,7 +2268,6 @@
           </wp:inline>
         </w:drawing>
       </w:r>
-      <w:bookmarkEnd w:id="7"/>
     </w:p>
     <w:p>
       <w:r>
@@ -3277,9 +3306,68 @@
       <w:pPr>
         <w:pStyle w:val="Subtitle"/>
       </w:pPr>
+      <w:r>
+        <w:lastRenderedPageBreak/>
+        <w:t>Node Modules</w:t>
+      </w:r>
     </w:p>
-    <w:p/>
-    <w:p/>
+    <w:p>
+      <w:r>
+        <w:t>Equivalent to the packages in Java</w:t>
+      </w:r>
+      <w:bookmarkStart w:id="7" w:name="_GoBack"/>
+      <w:bookmarkEnd w:id="7"/>
+    </w:p>
+    <w:p>
+      <w:pPr>
+        <w:pStyle w:val="ListParagraph"/>
+        <w:numPr>
+          <w:ilvl w:val="0"/>
+          <w:numId w:val="29"/>
+        </w:numPr>
+      </w:pPr>
+      <w:proofErr w:type="spellStart"/>
+      <w:r>
+        <w:t>Mongodb</w:t>
+      </w:r>
+      <w:proofErr w:type="spellEnd"/>
+    </w:p>
+    <w:p>
+      <w:pPr>
+        <w:pStyle w:val="ListParagraph"/>
+        <w:numPr>
+          <w:ilvl w:val="0"/>
+          <w:numId w:val="29"/>
+        </w:numPr>
+      </w:pPr>
+      <w:r>
+        <w:t>Mongoose</w:t>
+      </w:r>
+    </w:p>
+    <w:p>
+      <w:pPr>
+        <w:pStyle w:val="ListParagraph"/>
+        <w:numPr>
+          <w:ilvl w:val="0"/>
+          <w:numId w:val="29"/>
+        </w:numPr>
+      </w:pPr>
+      <w:r>
+        <w:t>Express</w:t>
+      </w:r>
+    </w:p>
+    <w:p>
+      <w:pPr>
+        <w:pStyle w:val="ListParagraph"/>
+        <w:numPr>
+          <w:ilvl w:val="0"/>
+          <w:numId w:val="29"/>
+        </w:numPr>
+      </w:pPr>
+      <w:r>
+        <w:t>Body-parser</w:t>
+      </w:r>
+    </w:p>
     <w:sectPr>
       <w:headerReference w:type="default" r:id="rId22"/>
       <w:footerReference w:type="default" r:id="rId23"/>
@@ -4993,6 +5081,119 @@
     </w:lvl>
   </w:abstractNum>
   <w:abstractNum w:abstractNumId="22" w15:restartNumberingAfterBreak="0">
+    <w:nsid w:val="664D51C0"/>
+    <w:multiLevelType w:val="hybridMultilevel"/>
+    <w:tmpl w:val="EE8E58C4"/>
+    <w:lvl w:ilvl="0" w:tplc="08090001">
+      <w:start w:val="1"/>
+      <w:numFmt w:val="bullet"/>
+      <w:lvlText w:val=""/>
+      <w:lvlJc w:val="left"/>
+      <w:pPr>
+        <w:ind w:left="720" w:hanging="360"/>
+      </w:pPr>
+      <w:rPr>
+        <w:rFonts w:ascii="Symbol" w:hAnsi="Symbol" w:hint="default"/>
+      </w:rPr>
+    </w:lvl>
+    <w:lvl w:ilvl="1" w:tplc="08090003" w:tentative="1">
+      <w:start w:val="1"/>
+      <w:numFmt w:val="bullet"/>
+      <w:lvlText w:val="o"/>
+      <w:lvlJc w:val="left"/>
+      <w:pPr>
+        <w:ind w:left="1440" w:hanging="360"/>
+      </w:pPr>
+      <w:rPr>
+        <w:rFonts w:ascii="Courier New" w:hAnsi="Courier New" w:cs="Courier New" w:hint="default"/>
+      </w:rPr>
+    </w:lvl>
+    <w:lvl w:ilvl="2" w:tplc="08090005" w:tentative="1">
+      <w:start w:val="1"/>
+      <w:numFmt w:val="bullet"/>
+      <w:lvlText w:val=""/>
+      <w:lvlJc w:val="left"/>
+      <w:pPr>
+        <w:ind w:left="2160" w:hanging="360"/>
+      </w:pPr>
+      <w:rPr>
+        <w:rFonts w:ascii="Wingdings" w:hAnsi="Wingdings" w:hint="default"/>
+      </w:rPr>
+    </w:lvl>
+    <w:lvl w:ilvl="3" w:tplc="08090001" w:tentative="1">
+      <w:start w:val="1"/>
+      <w:numFmt w:val="bullet"/>
+      <w:lvlText w:val=""/>
+      <w:lvlJc w:val="left"/>
+      <w:pPr>
+        <w:ind w:left="2880" w:hanging="360"/>
+      </w:pPr>
+      <w:rPr>
+        <w:rFonts w:ascii="Symbol" w:hAnsi="Symbol" w:hint="default"/>
+      </w:rPr>
+    </w:lvl>
+    <w:lvl w:ilvl="4" w:tplc="08090003" w:tentative="1">
+      <w:start w:val="1"/>
+      <w:numFmt w:val="bullet"/>
+      <w:lvlText w:val="o"/>
+      <w:lvlJc w:val="left"/>
+      <w:pPr>
+        <w:ind w:left="3600" w:hanging="360"/>
+      </w:pPr>
+      <w:rPr>
+        <w:rFonts w:ascii="Courier New" w:hAnsi="Courier New" w:cs="Courier New" w:hint="default"/>
+      </w:rPr>
+    </w:lvl>
+    <w:lvl w:ilvl="5" w:tplc="08090005" w:tentative="1">
+      <w:start w:val="1"/>
+      <w:numFmt w:val="bullet"/>
+      <w:lvlText w:val=""/>
+      <w:lvlJc w:val="left"/>
+      <w:pPr>
+        <w:ind w:left="4320" w:hanging="360"/>
+      </w:pPr>
+      <w:rPr>
+        <w:rFonts w:ascii="Wingdings" w:hAnsi="Wingdings" w:hint="default"/>
+      </w:rPr>
+    </w:lvl>
+    <w:lvl w:ilvl="6" w:tplc="08090001" w:tentative="1">
+      <w:start w:val="1"/>
+      <w:numFmt w:val="bullet"/>
+      <w:lvlText w:val=""/>
+      <w:lvlJc w:val="left"/>
+      <w:pPr>
+        <w:ind w:left="5040" w:hanging="360"/>
+      </w:pPr>
+      <w:rPr>
+        <w:rFonts w:ascii="Symbol" w:hAnsi="Symbol" w:hint="default"/>
+      </w:rPr>
+    </w:lvl>
+    <w:lvl w:ilvl="7" w:tplc="08090003" w:tentative="1">
+      <w:start w:val="1"/>
+      <w:numFmt w:val="bullet"/>
+      <w:lvlText w:val="o"/>
+      <w:lvlJc w:val="left"/>
+      <w:pPr>
+        <w:ind w:left="5760" w:hanging="360"/>
+      </w:pPr>
+      <w:rPr>
+        <w:rFonts w:ascii="Courier New" w:hAnsi="Courier New" w:cs="Courier New" w:hint="default"/>
+      </w:rPr>
+    </w:lvl>
+    <w:lvl w:ilvl="8" w:tplc="08090005" w:tentative="1">
+      <w:start w:val="1"/>
+      <w:numFmt w:val="bullet"/>
+      <w:lvlText w:val=""/>
+      <w:lvlJc w:val="left"/>
+      <w:pPr>
+        <w:ind w:left="6480" w:hanging="360"/>
+      </w:pPr>
+      <w:rPr>
+        <w:rFonts w:ascii="Wingdings" w:hAnsi="Wingdings" w:hint="default"/>
+      </w:rPr>
+    </w:lvl>
+  </w:abstractNum>
+  <w:abstractNum w:abstractNumId="23" w15:restartNumberingAfterBreak="0">
     <w:nsid w:val="69C61E7C"/>
     <w:multiLevelType w:val="multilevel"/>
     <w:tmpl w:val="4F9A1D7E"/>
@@ -5141,7 +5342,7 @@
       </w:rPr>
     </w:lvl>
   </w:abstractNum>
-  <w:abstractNum w:abstractNumId="23" w15:restartNumberingAfterBreak="0">
+  <w:abstractNum w:abstractNumId="24" w15:restartNumberingAfterBreak="0">
     <w:nsid w:val="71AC2918"/>
     <w:multiLevelType w:val="hybridMultilevel"/>
     <w:tmpl w:val="34642E54"/>
@@ -5230,7 +5431,7 @@
       </w:pPr>
     </w:lvl>
   </w:abstractNum>
-  <w:abstractNum w:abstractNumId="24" w15:restartNumberingAfterBreak="0">
+  <w:abstractNum w:abstractNumId="25" w15:restartNumberingAfterBreak="0">
     <w:nsid w:val="74843B03"/>
     <w:multiLevelType w:val="multilevel"/>
     <w:tmpl w:val="5DE81770"/>
@@ -5343,7 +5544,7 @@
       </w:pPr>
     </w:lvl>
   </w:abstractNum>
-  <w:abstractNum w:abstractNumId="25" w15:restartNumberingAfterBreak="0">
+  <w:abstractNum w:abstractNumId="26" w15:restartNumberingAfterBreak="0">
     <w:nsid w:val="7498314D"/>
     <w:multiLevelType w:val="multilevel"/>
     <w:tmpl w:val="3000B694"/>
@@ -5492,7 +5693,7 @@
       </w:rPr>
     </w:lvl>
   </w:abstractNum>
-  <w:abstractNum w:abstractNumId="26" w15:restartNumberingAfterBreak="0">
+  <w:abstractNum w:abstractNumId="27" w15:restartNumberingAfterBreak="0">
     <w:nsid w:val="7CF05408"/>
     <w:multiLevelType w:val="hybridMultilevel"/>
     <w:tmpl w:val="6B46F480"/>
@@ -5581,7 +5782,7 @@
       </w:pPr>
     </w:lvl>
   </w:abstractNum>
-  <w:abstractNum w:abstractNumId="27" w15:restartNumberingAfterBreak="0">
+  <w:abstractNum w:abstractNumId="28" w15:restartNumberingAfterBreak="0">
     <w:nsid w:val="7DAB6733"/>
     <w:multiLevelType w:val="hybridMultilevel"/>
     <w:tmpl w:val="0FBE52B0"/>
@@ -5713,16 +5914,16 @@
     <w:abstractNumId w:val="15"/>
   </w:num>
   <w:num w:numId="15">
-    <w:abstractNumId w:val="25"/>
+    <w:abstractNumId w:val="26"/>
   </w:num>
   <w:num w:numId="16">
-    <w:abstractNumId w:val="23"/>
+    <w:abstractNumId w:val="24"/>
   </w:num>
   <w:num w:numId="17">
     <w:abstractNumId w:val="20"/>
   </w:num>
   <w:num w:numId="18">
-    <w:abstractNumId w:val="27"/>
+    <w:abstractNumId w:val="28"/>
   </w:num>
   <w:num w:numId="19">
     <w:abstractNumId w:val="21"/>
@@ -5734,7 +5935,7 @@
     <w:abstractNumId w:val="11"/>
   </w:num>
   <w:num w:numId="22">
-    <w:abstractNumId w:val="24"/>
+    <w:abstractNumId w:val="25"/>
     <w:lvlOverride w:ilvl="0">
       <w:startOverride w:val="1"/>
     </w:lvlOverride>
@@ -5746,7 +5947,7 @@
     <w:abstractNumId w:val="17"/>
   </w:num>
   <w:num w:numId="25">
-    <w:abstractNumId w:val="22"/>
+    <w:abstractNumId w:val="23"/>
   </w:num>
   <w:num w:numId="26">
     <w:abstractNumId w:val="18"/>
@@ -5755,7 +5956,10 @@
     <w:abstractNumId w:val="10"/>
   </w:num>
   <w:num w:numId="28">
-    <w:abstractNumId w:val="26"/>
+    <w:abstractNumId w:val="27"/>
+  </w:num>
+  <w:num w:numId="29">
+    <w:abstractNumId w:val="22"/>
   </w:num>
 </w:numbering>
 </file>
@@ -31547,7 +31751,7 @@
 </file>
 
 <file path=customXml/itemProps1.xml><?xml version="1.0" encoding="utf-8"?>
-<ds:datastoreItem xmlns:ds="http://schemas.openxmlformats.org/officeDocument/2006/customXml" ds:itemID="{0B565BE4-5DF3-4D53-AD2E-42E2E10DD52A}">
+<ds:datastoreItem xmlns:ds="http://schemas.openxmlformats.org/officeDocument/2006/customXml" ds:itemID="{91AE075A-886C-483B-BECB-6707502D7FD7}">
   <ds:schemaRefs>
     <ds:schemaRef ds:uri="http://schemas.openxmlformats.org/officeDocument/2006/bibliography"/>
   </ds:schemaRefs>

</xml_diff>

<commit_message>
Finished the Delete by passport no Added style and main.js - event handlers Tidied up server.js Edited ejs too TODO: Update and mapreduce
</commit_message>
<xml_diff>
--- a/MongoDBProject/MongoDB Portfolio.docx
+++ b/MongoDBProject/MongoDB Portfolio.docx
@@ -177,7 +177,7 @@
           <w:r>
             <w:fldChar w:fldCharType="separate"/>
           </w:r>
-          <w:hyperlink w:anchor="_Toc496272368" w:history="1">
+          <w:hyperlink w:anchor="_Toc496920204" w:history="1">
             <w:r>
               <w:rPr>
                 <w:rStyle w:val="Hyperlink"/>
@@ -204,7 +204,7 @@
                 <w:noProof/>
                 <w:webHidden/>
               </w:rPr>
-              <w:instrText xml:space="preserve"> PAGEREF _Toc496272368 \h </w:instrText>
+              <w:instrText xml:space="preserve"> PAGEREF _Toc496920204 \h </w:instrText>
             </w:r>
             <w:r>
               <w:rPr>
@@ -248,7 +248,7 @@
               <w:lang w:val="en-GB" w:eastAsia="en-GB"/>
             </w:rPr>
           </w:pPr>
-          <w:hyperlink w:anchor="_Toc496272369" w:history="1">
+          <w:hyperlink w:anchor="_Toc496920205" w:history="1">
             <w:r>
               <w:rPr>
                 <w:rStyle w:val="Hyperlink"/>
@@ -275,7 +275,7 @@
                 <w:noProof/>
                 <w:webHidden/>
               </w:rPr>
-              <w:instrText xml:space="preserve"> PAGEREF _Toc496272369 \h </w:instrText>
+              <w:instrText xml:space="preserve"> PAGEREF _Toc496920205 \h </w:instrText>
             </w:r>
             <w:r>
               <w:rPr>
@@ -319,7 +319,7 @@
               <w:lang w:val="en-GB" w:eastAsia="en-GB"/>
             </w:rPr>
           </w:pPr>
-          <w:hyperlink w:anchor="_Toc496272370" w:history="1">
+          <w:hyperlink w:anchor="_Toc496920206" w:history="1">
             <w:r>
               <w:rPr>
                 <w:rStyle w:val="Hyperlink"/>
@@ -346,7 +346,7 @@
                 <w:noProof/>
                 <w:webHidden/>
               </w:rPr>
-              <w:instrText xml:space="preserve"> PAGEREF _Toc496272370 \h </w:instrText>
+              <w:instrText xml:space="preserve"> PAGEREF _Toc496920206 \h </w:instrText>
             </w:r>
             <w:r>
               <w:rPr>
@@ -390,7 +390,7 @@
               <w:lang w:val="en-GB" w:eastAsia="en-GB"/>
             </w:rPr>
           </w:pPr>
-          <w:hyperlink w:anchor="_Toc496272371" w:history="1">
+          <w:hyperlink w:anchor="_Toc496920207" w:history="1">
             <w:r>
               <w:rPr>
                 <w:rStyle w:val="Hyperlink"/>
@@ -417,7 +417,7 @@
                 <w:noProof/>
                 <w:webHidden/>
               </w:rPr>
-              <w:instrText xml:space="preserve"> PAGEREF _Toc496272371 \h </w:instrText>
+              <w:instrText xml:space="preserve"> PAGEREF _Toc496920207 \h </w:instrText>
             </w:r>
             <w:r>
               <w:rPr>
@@ -461,7 +461,7 @@
               <w:lang w:val="en-GB" w:eastAsia="en-GB"/>
             </w:rPr>
           </w:pPr>
-          <w:hyperlink w:anchor="_Toc496272372" w:history="1">
+          <w:hyperlink w:anchor="_Toc496920208" w:history="1">
             <w:r>
               <w:rPr>
                 <w:rStyle w:val="Hyperlink"/>
@@ -488,7 +488,7 @@
                 <w:noProof/>
                 <w:webHidden/>
               </w:rPr>
-              <w:instrText xml:space="preserve"> PAGEREF _Toc496272372 \h </w:instrText>
+              <w:instrText xml:space="preserve"> PAGEREF _Toc496920208 \h </w:instrText>
             </w:r>
             <w:r>
               <w:rPr>
@@ -532,7 +532,7 @@
               <w:lang w:val="en-GB" w:eastAsia="en-GB"/>
             </w:rPr>
           </w:pPr>
-          <w:hyperlink w:anchor="_Toc496272373" w:history="1">
+          <w:hyperlink w:anchor="_Toc496920209" w:history="1">
             <w:r>
               <w:rPr>
                 <w:rStyle w:val="Hyperlink"/>
@@ -559,7 +559,7 @@
                 <w:noProof/>
                 <w:webHidden/>
               </w:rPr>
-              <w:instrText xml:space="preserve"> PAGEREF _Toc496272373 \h </w:instrText>
+              <w:instrText xml:space="preserve"> PAGEREF _Toc496920209 \h </w:instrText>
             </w:r>
             <w:r>
               <w:rPr>
@@ -603,16 +603,13 @@
               <w:lang w:val="en-GB" w:eastAsia="en-GB"/>
             </w:rPr>
           </w:pPr>
-          <w:r>
-            <w:t xml:space="preserve">2. </w:t>
-          </w:r>
-          <w:hyperlink w:anchor="_Toc496272374" w:history="1">
+          <w:hyperlink w:anchor="_Toc496920210" w:history="1">
             <w:r>
               <w:rPr>
                 <w:rStyle w:val="Hyperlink"/>
                 <w:noProof/>
               </w:rPr>
-              <w:t>Evaluate and Download a driver for a programming language of your choice. Build a UIF in Java/C# etc</w:t>
+              <w:t>2. Evaluate and Download a driver for a programming language of your choice. Build a UIF in Java/C# etc</w:t>
             </w:r>
             <w:r>
               <w:rPr>
@@ -648,7 +645,7 @@
                 <w:noProof/>
                 <w:webHidden/>
               </w:rPr>
-              <w:instrText xml:space="preserve"> PAGEREF _Toc496272374 \h </w:instrText>
+              <w:instrText xml:space="preserve"> PAGEREF _Toc496920210 \h </w:instrText>
             </w:r>
             <w:r>
               <w:rPr>
@@ -680,6 +677,219 @@
           </w:hyperlink>
         </w:p>
         <w:p>
+          <w:pPr>
+            <w:pStyle w:val="TOC1"/>
+            <w:tabs>
+              <w:tab w:val="right" w:leader="dot" w:pos="12950"/>
+            </w:tabs>
+            <w:rPr>
+              <w:rFonts w:eastAsiaTheme="minorEastAsia"/>
+              <w:noProof/>
+              <w:color w:val="auto"/>
+              <w:lang w:val="en-GB" w:eastAsia="en-GB"/>
+            </w:rPr>
+          </w:pPr>
+          <w:hyperlink w:anchor="_Toc496920211" w:history="1">
+            <w:r>
+              <w:rPr>
+                <w:rStyle w:val="Hyperlink"/>
+                <w:noProof/>
+              </w:rPr>
+              <w:t>NodeJS</w:t>
+            </w:r>
+            <w:r>
+              <w:rPr>
+                <w:noProof/>
+                <w:webHidden/>
+              </w:rPr>
+              <w:tab/>
+            </w:r>
+            <w:r>
+              <w:rPr>
+                <w:noProof/>
+                <w:webHidden/>
+              </w:rPr>
+              <w:fldChar w:fldCharType="begin"/>
+            </w:r>
+            <w:r>
+              <w:rPr>
+                <w:noProof/>
+                <w:webHidden/>
+              </w:rPr>
+              <w:instrText xml:space="preserve"> PAGEREF _Toc496920211 \h </w:instrText>
+            </w:r>
+            <w:r>
+              <w:rPr>
+                <w:noProof/>
+                <w:webHidden/>
+              </w:rPr>
+            </w:r>
+            <w:r>
+              <w:rPr>
+                <w:noProof/>
+                <w:webHidden/>
+              </w:rPr>
+              <w:fldChar w:fldCharType="separate"/>
+            </w:r>
+            <w:r>
+              <w:rPr>
+                <w:noProof/>
+                <w:webHidden/>
+              </w:rPr>
+              <w:t>9</w:t>
+            </w:r>
+            <w:r>
+              <w:rPr>
+                <w:noProof/>
+                <w:webHidden/>
+              </w:rPr>
+              <w:fldChar w:fldCharType="end"/>
+            </w:r>
+          </w:hyperlink>
+        </w:p>
+        <w:p>
+          <w:pPr>
+            <w:pStyle w:val="TOC2"/>
+            <w:tabs>
+              <w:tab w:val="right" w:leader="dot" w:pos="12950"/>
+            </w:tabs>
+            <w:rPr>
+              <w:rFonts w:eastAsiaTheme="minorEastAsia"/>
+              <w:noProof/>
+              <w:color w:val="auto"/>
+              <w:lang w:val="en-GB" w:eastAsia="en-GB"/>
+            </w:rPr>
+          </w:pPr>
+          <w:hyperlink w:anchor="_Toc496920212" w:history="1">
+            <w:r>
+              <w:rPr>
+                <w:rStyle w:val="Hyperlink"/>
+                <w:noProof/>
+              </w:rPr>
+              <w:t>Create UIF</w:t>
+            </w:r>
+            <w:r>
+              <w:rPr>
+                <w:noProof/>
+                <w:webHidden/>
+              </w:rPr>
+              <w:tab/>
+            </w:r>
+            <w:r>
+              <w:rPr>
+                <w:noProof/>
+                <w:webHidden/>
+              </w:rPr>
+              <w:fldChar w:fldCharType="begin"/>
+            </w:r>
+            <w:r>
+              <w:rPr>
+                <w:noProof/>
+                <w:webHidden/>
+              </w:rPr>
+              <w:instrText xml:space="preserve"> PAGEREF _Toc496920212 \h </w:instrText>
+            </w:r>
+            <w:r>
+              <w:rPr>
+                <w:noProof/>
+                <w:webHidden/>
+              </w:rPr>
+            </w:r>
+            <w:r>
+              <w:rPr>
+                <w:noProof/>
+                <w:webHidden/>
+              </w:rPr>
+              <w:fldChar w:fldCharType="separate"/>
+            </w:r>
+            <w:r>
+              <w:rPr>
+                <w:noProof/>
+                <w:webHidden/>
+              </w:rPr>
+              <w:t>14</w:t>
+            </w:r>
+            <w:r>
+              <w:rPr>
+                <w:noProof/>
+                <w:webHidden/>
+              </w:rPr>
+              <w:fldChar w:fldCharType="end"/>
+            </w:r>
+          </w:hyperlink>
+        </w:p>
+        <w:p>
+          <w:pPr>
+            <w:pStyle w:val="TOC2"/>
+            <w:tabs>
+              <w:tab w:val="right" w:leader="dot" w:pos="12950"/>
+            </w:tabs>
+            <w:rPr>
+              <w:rFonts w:eastAsiaTheme="minorEastAsia"/>
+              <w:noProof/>
+              <w:color w:val="auto"/>
+              <w:lang w:val="en-GB" w:eastAsia="en-GB"/>
+            </w:rPr>
+          </w:pPr>
+          <w:hyperlink w:anchor="_Toc496920213" w:history="1">
+            <w:r>
+              <w:rPr>
+                <w:rStyle w:val="Hyperlink"/>
+                <w:noProof/>
+              </w:rPr>
+              <w:t>Read UIF</w:t>
+            </w:r>
+            <w:r>
+              <w:rPr>
+                <w:noProof/>
+                <w:webHidden/>
+              </w:rPr>
+              <w:tab/>
+            </w:r>
+            <w:r>
+              <w:rPr>
+                <w:noProof/>
+                <w:webHidden/>
+              </w:rPr>
+              <w:fldChar w:fldCharType="begin"/>
+            </w:r>
+            <w:r>
+              <w:rPr>
+                <w:noProof/>
+                <w:webHidden/>
+              </w:rPr>
+              <w:instrText xml:space="preserve"> PAGEREF _Toc496920213 \h </w:instrText>
+            </w:r>
+            <w:r>
+              <w:rPr>
+                <w:noProof/>
+                <w:webHidden/>
+              </w:rPr>
+            </w:r>
+            <w:r>
+              <w:rPr>
+                <w:noProof/>
+                <w:webHidden/>
+              </w:rPr>
+              <w:fldChar w:fldCharType="separate"/>
+            </w:r>
+            <w:r>
+              <w:rPr>
+                <w:noProof/>
+                <w:webHidden/>
+              </w:rPr>
+              <w:t>16</w:t>
+            </w:r>
+            <w:r>
+              <w:rPr>
+                <w:noProof/>
+                <w:webHidden/>
+              </w:rPr>
+              <w:fldChar w:fldCharType="end"/>
+            </w:r>
+          </w:hyperlink>
+        </w:p>
+        <w:p>
           <w:r>
             <w:rPr>
               <w:b/>
@@ -705,7 +915,7 @@
       <w:pPr>
         <w:pStyle w:val="Heading1"/>
       </w:pPr>
-      <w:bookmarkStart w:id="0" w:name="_Toc496272368"/>
+      <w:bookmarkStart w:id="0" w:name="_Toc496920204"/>
       <w:r>
         <w:lastRenderedPageBreak/>
         <w:t>Introduction</w:t>
@@ -784,7 +994,7 @@
       <w:pPr>
         <w:pStyle w:val="Heading1"/>
       </w:pPr>
-      <w:bookmarkStart w:id="1" w:name="_Toc496272369"/>
+      <w:bookmarkStart w:id="1" w:name="_Toc496920205"/>
       <w:r>
         <w:t xml:space="preserve">1. </w:t>
       </w:r>
@@ -798,7 +1008,7 @@
         <w:pStyle w:val="Heading3"/>
         <w:ind w:left="720"/>
       </w:pPr>
-      <w:bookmarkStart w:id="2" w:name="_Toc496272370"/>
+      <w:bookmarkStart w:id="2" w:name="_Toc496920206"/>
       <w:r>
         <w:t xml:space="preserve">RESTful Interface CRUD </w:t>
       </w:r>
@@ -945,6 +1155,9 @@
       <w:r>
         <w:t xml:space="preserve"> collection.</w:t>
       </w:r>
+      <w:r>
+        <w:t xml:space="preserve"> I chose to model a flight booking systems as….</w:t>
+      </w:r>
     </w:p>
     <w:p/>
     <w:p>
@@ -1033,7 +1246,7 @@
         <w:pStyle w:val="Heading3"/>
         <w:ind w:left="720"/>
       </w:pPr>
-      <w:bookmarkStart w:id="3" w:name="_Toc496272371"/>
+      <w:bookmarkStart w:id="3" w:name="_Toc496920207"/>
       <w:r>
         <w:t>RESTful Interface CRUD – Read</w:t>
       </w:r>
@@ -1132,16 +1345,62 @@
     </w:p>
     <w:p>
       <w:pPr>
-        <w:pStyle w:val="Subtitle"/>
         <w:rPr>
           <w:rStyle w:val="Heading2Char"/>
           <w:rFonts w:asciiTheme="minorHAnsi" w:eastAsiaTheme="minorHAnsi" w:hAnsiTheme="minorHAnsi" w:cstheme="minorBidi"/>
           <w:b w:val="0"/>
+          <w:i/>
           <w:color w:val="5A5A5A" w:themeColor="text2" w:themeTint="BF"/>
           <w:sz w:val="22"/>
           <w:szCs w:val="22"/>
         </w:rPr>
       </w:pPr>
+      <w:r>
+        <w:rPr>
+          <w:i/>
+        </w:rPr>
+        <w:t>Figure 2.0</w:t>
+      </w:r>
+      <w:r>
+        <w:rPr>
+          <w:i/>
+        </w:rPr>
+        <w:t xml:space="preserve">: </w:t>
+      </w:r>
+      <w:r>
+        <w:rPr>
+          <w:i/>
+        </w:rPr>
+        <w:t xml:space="preserve">Reading all documents from the </w:t>
+      </w:r>
+      <w:proofErr w:type="spellStart"/>
+      <w:r>
+        <w:rPr>
+          <w:i/>
+        </w:rPr>
+        <w:t>flightDetails</w:t>
+      </w:r>
+      <w:proofErr w:type="spellEnd"/>
+      <w:r>
+        <w:rPr>
+          <w:i/>
+        </w:rPr>
+        <w:t xml:space="preserve"> collection with the </w:t>
+      </w:r>
+      <w:proofErr w:type="gramStart"/>
+      <w:r>
+        <w:rPr>
+          <w:i/>
+        </w:rPr>
+        <w:t>find(</w:t>
+      </w:r>
+      <w:proofErr w:type="gramEnd"/>
+      <w:r>
+        <w:rPr>
+          <w:i/>
+        </w:rPr>
+        <w:t>) method with no parameters</w:t>
+      </w:r>
     </w:p>
     <w:p>
       <w:pPr>
@@ -1258,20 +1517,101 @@
     <w:p>
       <w:pPr>
         <w:rPr>
+          <w:i/>
+        </w:rPr>
+      </w:pPr>
+      <w:r>
+        <w:rPr>
+          <w:i/>
+        </w:rPr>
+        <w:t>Fig</w:t>
+      </w:r>
+      <w:r>
+        <w:rPr>
+          <w:i/>
+        </w:rPr>
+        <w:t>ure 2.1</w:t>
+      </w:r>
+      <w:r>
+        <w:rPr>
+          <w:i/>
+        </w:rPr>
+        <w:t xml:space="preserve">: Reading </w:t>
+      </w:r>
+      <w:r>
+        <w:rPr>
+          <w:i/>
+        </w:rPr>
+        <w:t>specific</w:t>
+      </w:r>
+      <w:r>
+        <w:rPr>
+          <w:i/>
+        </w:rPr>
+        <w:t xml:space="preserve"> documents from the </w:t>
+      </w:r>
+      <w:proofErr w:type="spellStart"/>
+      <w:r>
+        <w:rPr>
+          <w:i/>
+        </w:rPr>
+        <w:t>flightDetails</w:t>
+      </w:r>
+      <w:proofErr w:type="spellEnd"/>
+      <w:r>
+        <w:rPr>
+          <w:i/>
+        </w:rPr>
+        <w:t xml:space="preserve"> collection with the </w:t>
+      </w:r>
+      <w:proofErr w:type="gramStart"/>
+      <w:r>
+        <w:rPr>
+          <w:i/>
+        </w:rPr>
+        <w:t>find(</w:t>
+      </w:r>
+      <w:proofErr w:type="gramEnd"/>
+      <w:r>
+        <w:rPr>
+          <w:i/>
+        </w:rPr>
+        <w:t xml:space="preserve">) method with </w:t>
+      </w:r>
+      <w:r>
+        <w:rPr>
+          <w:i/>
+        </w:rPr>
+        <w:t>specified key and value</w:t>
+      </w:r>
+      <w:r>
+        <w:rPr>
+          <w:i/>
+        </w:rPr>
+        <w:t xml:space="preserve"> parameters</w:t>
+      </w:r>
+    </w:p>
+    <w:p>
+      <w:pPr>
+        <w:rPr>
           <w:rFonts w:eastAsiaTheme="minorEastAsia"/>
           <w:sz w:val="32"/>
         </w:rPr>
       </w:pPr>
-      <w:r>
-        <w:br w:type="page"/>
-      </w:r>
     </w:p>
     <w:p>
       <w:pPr>
+        <w:rPr>
+          <w:rFonts w:eastAsiaTheme="minorEastAsia"/>
+          <w:sz w:val="32"/>
+        </w:rPr>
+      </w:pPr>
+    </w:p>
+    <w:p>
+      <w:pPr>
         <w:pStyle w:val="Subtitle"/>
       </w:pPr>
       <w:r>
-        <w:lastRenderedPageBreak/>
         <w:t>Finding a document with no relevant fields in the collection</w:t>
       </w:r>
     </w:p>
@@ -1325,22 +1665,55 @@
     <w:p>
       <w:pPr>
         <w:rPr>
-          <w:rStyle w:val="Heading2Char"/>
-        </w:rPr>
-      </w:pPr>
-      <w:r>
-        <w:rPr>
-          <w:rStyle w:val="Heading2Char"/>
-        </w:rPr>
-        <w:br w:type="page"/>
+          <w:i/>
+        </w:rPr>
+      </w:pPr>
+      <w:r>
+        <w:rPr>
+          <w:i/>
+        </w:rPr>
+        <w:t xml:space="preserve">Figure 2.1: </w:t>
+      </w:r>
+      <w:r>
+        <w:rPr>
+          <w:i/>
+        </w:rPr>
+        <w:t xml:space="preserve">Reading a document with specified key value fields that does not exist in the </w:t>
+      </w:r>
+      <w:proofErr w:type="spellStart"/>
+      <w:r>
+        <w:rPr>
+          <w:i/>
+        </w:rPr>
+        <w:t>flightDetails</w:t>
+      </w:r>
+      <w:proofErr w:type="spellEnd"/>
+      <w:r>
+        <w:rPr>
+          <w:i/>
+        </w:rPr>
+        <w:t xml:space="preserve"> collection</w:t>
       </w:r>
     </w:p>
     <w:p>
       <w:pPr>
+        <w:rPr>
+          <w:rStyle w:val="Heading2Char"/>
+        </w:rPr>
+      </w:pPr>
+      <w:r>
+        <w:rPr>
+          <w:rStyle w:val="Heading2Char"/>
+        </w:rPr>
+        <w:br w:type="page"/>
+      </w:r>
+    </w:p>
+    <w:p>
+      <w:pPr>
         <w:pStyle w:val="Heading3"/>
         <w:ind w:left="720"/>
       </w:pPr>
-      <w:bookmarkStart w:id="4" w:name="_Toc496272372"/>
+      <w:bookmarkStart w:id="4" w:name="_Toc496920208"/>
       <w:r>
         <w:lastRenderedPageBreak/>
         <w:t>RESTful Interface CRUD – Update</w:t>
@@ -1419,6 +1792,25 @@
     </w:p>
     <w:p>
       <w:pPr>
+        <w:rPr>
+          <w:i/>
+        </w:rPr>
+      </w:pPr>
+      <w:r>
+        <w:rPr>
+          <w:i/>
+        </w:rPr>
+        <w:t>Fig</w:t>
+      </w:r>
+      <w:r>
+        <w:rPr>
+          <w:i/>
+        </w:rPr>
+        <w:t>ure 3.0: Original details not updated</w:t>
+      </w:r>
+    </w:p>
+    <w:p>
+      <w:pPr>
         <w:pStyle w:val="Subtitle"/>
       </w:pPr>
       <w:r>
@@ -1526,6 +1918,59 @@
     </w:p>
     <w:p>
       <w:pPr>
+        <w:rPr>
+          <w:i/>
+        </w:rPr>
+      </w:pPr>
+      <w:r>
+        <w:rPr>
+          <w:i/>
+        </w:rPr>
+        <w:t>Fig</w:t>
+      </w:r>
+      <w:r>
+        <w:rPr>
+          <w:i/>
+        </w:rPr>
+        <w:t>ure 3</w:t>
+      </w:r>
+      <w:r>
+        <w:rPr>
+          <w:i/>
+        </w:rPr>
+        <w:t xml:space="preserve">.1: </w:t>
+      </w:r>
+      <w:r>
+        <w:rPr>
+          <w:i/>
+        </w:rPr>
+        <w:t>Updating fields using $set and $</w:t>
+      </w:r>
+      <w:proofErr w:type="spellStart"/>
+      <w:r>
+        <w:rPr>
+          <w:i/>
+        </w:rPr>
+        <w:t>inc</w:t>
+      </w:r>
+      <w:proofErr w:type="spellEnd"/>
+      <w:r>
+        <w:rPr>
+          <w:i/>
+        </w:rPr>
+        <w:t xml:space="preserve"> using the specified </w:t>
+      </w:r>
+      <w:proofErr w:type="spellStart"/>
+      <w:r>
+        <w:rPr>
+          <w:i/>
+        </w:rPr>
+        <w:t>ObjectID</w:t>
+      </w:r>
+      <w:proofErr w:type="spellEnd"/>
+    </w:p>
+    <w:p>
+      <w:pPr>
         <w:pStyle w:val="Subtitle"/>
       </w:pPr>
       <w:r>
@@ -1577,14 +2022,20 @@
     <w:p>
       <w:pPr>
         <w:rPr>
-          <w:rStyle w:val="Heading2Char"/>
-        </w:rPr>
-      </w:pPr>
-      <w:r>
-        <w:rPr>
-          <w:rStyle w:val="Heading2Char"/>
-        </w:rPr>
-        <w:br w:type="page"/>
+          <w:i/>
+        </w:rPr>
+      </w:pPr>
+      <w:r>
+        <w:rPr>
+          <w:i/>
+        </w:rPr>
+        <w:t>Figure 3</w:t>
+      </w:r>
+      <w:r>
+        <w:rPr>
+          <w:i/>
+        </w:rPr>
+        <w:t>.2 Result of updating details</w:t>
       </w:r>
     </w:p>
     <w:p>
@@ -1592,7 +2043,7 @@
         <w:pStyle w:val="Heading3"/>
         <w:ind w:left="720"/>
       </w:pPr>
-      <w:bookmarkStart w:id="5" w:name="_Toc496272373"/>
+      <w:bookmarkStart w:id="5" w:name="_Toc496920209"/>
       <w:r>
         <w:lastRenderedPageBreak/>
         <w:t>RESTful Interface CRUD – Delete</w:t>
@@ -1652,6 +2103,37 @@
     </w:p>
     <w:p>
       <w:pPr>
+        <w:rPr>
+          <w:i/>
+        </w:rPr>
+      </w:pPr>
+      <w:r>
+        <w:rPr>
+          <w:i/>
+        </w:rPr>
+        <w:t>Fig</w:t>
+      </w:r>
+      <w:r>
+        <w:rPr>
+          <w:i/>
+        </w:rPr>
+        <w:t>ure 4.0</w:t>
+      </w:r>
+      <w:r>
+        <w:rPr>
+          <w:i/>
+        </w:rPr>
+        <w:t xml:space="preserve">: </w:t>
+      </w:r>
+      <w:r>
+        <w:rPr>
+          <w:i/>
+        </w:rPr>
+        <w:t>document to be deleted</w:t>
+      </w:r>
+    </w:p>
+    <w:p>
+      <w:pPr>
         <w:pStyle w:val="Subtitle"/>
       </w:pPr>
       <w:r>
@@ -1709,6 +2191,40 @@
       </w:r>
     </w:p>
     <w:p>
+      <w:r>
+        <w:rPr>
+          <w:i/>
+        </w:rPr>
+        <w:t>Fig</w:t>
+      </w:r>
+      <w:r>
+        <w:rPr>
+          <w:i/>
+        </w:rPr>
+        <w:t>ure 4.1</w:t>
+      </w:r>
+      <w:r>
+        <w:rPr>
+          <w:i/>
+        </w:rPr>
+        <w:t xml:space="preserve">: Deleting a document with a </w:t>
+      </w:r>
+      <w:proofErr w:type="spellStart"/>
+      <w:r>
+        <w:rPr>
+          <w:i/>
+        </w:rPr>
+        <w:t>passportNo</w:t>
+      </w:r>
+      <w:proofErr w:type="spellEnd"/>
+      <w:r>
+        <w:rPr>
+          <w:i/>
+        </w:rPr>
+        <w:t xml:space="preserve"> of “dummy”</w:t>
+      </w:r>
+    </w:p>
+    <w:p>
       <w:pPr>
         <w:pStyle w:val="Subtitle"/>
       </w:pPr>
@@ -1772,6 +2288,72 @@
       </w:r>
     </w:p>
     <w:p>
+      <w:r>
+        <w:rPr>
+          <w:i/>
+        </w:rPr>
+        <w:t>Fig</w:t>
+      </w:r>
+      <w:r>
+        <w:rPr>
+          <w:i/>
+        </w:rPr>
+        <w:t>ure 4.2</w:t>
+      </w:r>
+      <w:r>
+        <w:rPr>
+          <w:i/>
+        </w:rPr>
+        <w:t xml:space="preserve">: </w:t>
+      </w:r>
+      <w:r>
+        <w:rPr>
+          <w:i/>
+        </w:rPr>
+        <w:t>D</w:t>
+      </w:r>
+      <w:r>
+        <w:rPr>
+          <w:i/>
+        </w:rPr>
+        <w:t xml:space="preserve">ocument with a </w:t>
+      </w:r>
+      <w:proofErr w:type="spellStart"/>
+      <w:r>
+        <w:rPr>
+          <w:i/>
+        </w:rPr>
+        <w:t>passportNo</w:t>
+      </w:r>
+      <w:proofErr w:type="spellEnd"/>
+      <w:r>
+        <w:rPr>
+          <w:i/>
+        </w:rPr>
+        <w:t xml:space="preserve"> of “dummy”</w:t>
+      </w:r>
+      <w:r>
+        <w:rPr>
+          <w:i/>
+        </w:rPr>
+        <w:t xml:space="preserve"> no longer exists within the </w:t>
+      </w:r>
+      <w:proofErr w:type="spellStart"/>
+      <w:r>
+        <w:rPr>
+          <w:i/>
+        </w:rPr>
+        <w:t>flightDetails</w:t>
+      </w:r>
+      <w:proofErr w:type="spellEnd"/>
+      <w:r>
+        <w:rPr>
+          <w:i/>
+        </w:rPr>
+        <w:t xml:space="preserve"> collection</w:t>
+      </w:r>
+    </w:p>
+    <w:p>
       <w:pPr>
         <w:pStyle w:val="Heading3"/>
         <w:ind w:left="720"/>
@@ -1779,31 +2361,18 @@
     </w:p>
     <w:p>
       <w:pPr>
+        <w:pStyle w:val="Heading1"/>
         <w:rPr>
           <w:rStyle w:val="Heading2Char"/>
         </w:rPr>
       </w:pPr>
-    </w:p>
-    <w:p>
-      <w:pPr>
+      <w:bookmarkStart w:id="6" w:name="_Toc496920210"/>
+      <w:bookmarkStart w:id="7" w:name="_GoBack"/>
+      <w:bookmarkEnd w:id="7"/>
+      <w:r>
         <w:rPr>
           <w:rStyle w:val="Heading2Char"/>
         </w:rPr>
-      </w:pPr>
-    </w:p>
-    <w:p>
-      <w:pPr>
-        <w:pStyle w:val="Heading1"/>
-        <w:rPr>
-          <w:rStyle w:val="Heading2Char"/>
-        </w:rPr>
-      </w:pPr>
-      <w:bookmarkStart w:id="6" w:name="_Toc496272374"/>
-      <w:r>
-        <w:rPr>
-          <w:rStyle w:val="Heading2Char"/>
-        </w:rPr>
-        <w:lastRenderedPageBreak/>
         <w:t xml:space="preserve">2. </w:t>
       </w:r>
       <w:r>
@@ -1856,8 +2425,13 @@
       <w:pPr>
         <w:pStyle w:val="Heading1"/>
       </w:pPr>
-      <w:r>
-        <w:t xml:space="preserve">NodeJS </w:t>
+      <w:bookmarkStart w:id="8" w:name="_Toc496920211"/>
+      <w:r>
+        <w:t>NodeJS</w:t>
+      </w:r>
+      <w:bookmarkEnd w:id="8"/>
+      <w:r>
+        <w:t xml:space="preserve"> </w:t>
       </w:r>
     </w:p>
     <w:p>
@@ -3315,8 +3889,6 @@
       <w:r>
         <w:t>Equivalent to the packages in Java</w:t>
       </w:r>
-      <w:bookmarkStart w:id="7" w:name="_GoBack"/>
-      <w:bookmarkEnd w:id="7"/>
     </w:p>
     <w:p>
       <w:pPr>
@@ -3341,7 +3913,7 @@
         </w:numPr>
       </w:pPr>
       <w:r>
-        <w:t>Mongoose</w:t>
+        <w:t>Express</w:t>
       </w:r>
     </w:p>
     <w:p>
@@ -3353,24 +3925,1007 @@
         </w:numPr>
       </w:pPr>
       <w:r>
-        <w:t>Express</w:t>
+        <w:t>Body-parser</w:t>
       </w:r>
     </w:p>
     <w:p>
-      <w:pPr>
-        <w:pStyle w:val="ListParagraph"/>
-        <w:numPr>
-          <w:ilvl w:val="0"/>
-          <w:numId w:val="29"/>
-        </w:numPr>
-      </w:pPr>
-      <w:r>
-        <w:t>Body-parser</w:t>
+      <w:r>
+        <w:br w:type="page"/>
       </w:r>
     </w:p>
+    <w:p>
+      <w:pPr>
+        <w:pStyle w:val="Heading2"/>
+      </w:pPr>
+      <w:bookmarkStart w:id="9" w:name="_Toc496920212"/>
+      <w:r>
+        <w:lastRenderedPageBreak/>
+        <w:t>Create UIF</w:t>
+      </w:r>
+      <w:bookmarkEnd w:id="9"/>
+    </w:p>
+    <w:p>
+      <w:r>
+        <w:rPr>
+          <w:noProof/>
+        </w:rPr>
+        <w:drawing>
+          <wp:inline distT="0" distB="0" distL="0" distR="0" wp14:anchorId="687A10CA" wp14:editId="0B70B0E8">
+            <wp:extent cx="5219700" cy="2841258"/>
+            <wp:effectExtent l="0" t="0" r="0" b="0"/>
+            <wp:docPr id="16" name="Picture 16"/>
+            <wp:cNvGraphicFramePr>
+              <a:graphicFrameLocks xmlns:a="http://schemas.openxmlformats.org/drawingml/2006/main" noChangeAspect="1"/>
+            </wp:cNvGraphicFramePr>
+            <a:graphic xmlns:a="http://schemas.openxmlformats.org/drawingml/2006/main">
+              <a:graphicData uri="http://schemas.openxmlformats.org/drawingml/2006/picture">
+                <pic:pic xmlns:pic="http://schemas.openxmlformats.org/drawingml/2006/picture">
+                  <pic:nvPicPr>
+                    <pic:cNvPr id="1" name=""/>
+                    <pic:cNvPicPr/>
+                  </pic:nvPicPr>
+                  <pic:blipFill>
+                    <a:blip r:embed="rId22"/>
+                    <a:stretch>
+                      <a:fillRect/>
+                    </a:stretch>
+                  </pic:blipFill>
+                  <pic:spPr>
+                    <a:xfrm>
+                      <a:off x="0" y="0"/>
+                      <a:ext cx="5232576" cy="2848267"/>
+                    </a:xfrm>
+                    <a:prstGeom prst="rect">
+                      <a:avLst/>
+                    </a:prstGeom>
+                  </pic:spPr>
+                </pic:pic>
+              </a:graphicData>
+            </a:graphic>
+          </wp:inline>
+        </w:drawing>
+      </w:r>
+    </w:p>
+    <w:p>
+      <w:r>
+        <w:rPr>
+          <w:noProof/>
+        </w:rPr>
+        <w:drawing>
+          <wp:inline distT="0" distB="0" distL="0" distR="0" wp14:anchorId="5E5D005C" wp14:editId="0EEB169B">
+            <wp:extent cx="8229600" cy="1119505"/>
+            <wp:effectExtent l="0" t="0" r="0" b="4445"/>
+            <wp:docPr id="17" name="Picture 17"/>
+            <wp:cNvGraphicFramePr>
+              <a:graphicFrameLocks xmlns:a="http://schemas.openxmlformats.org/drawingml/2006/main" noChangeAspect="1"/>
+            </wp:cNvGraphicFramePr>
+            <a:graphic xmlns:a="http://schemas.openxmlformats.org/drawingml/2006/main">
+              <a:graphicData uri="http://schemas.openxmlformats.org/drawingml/2006/picture">
+                <pic:pic xmlns:pic="http://schemas.openxmlformats.org/drawingml/2006/picture">
+                  <pic:nvPicPr>
+                    <pic:cNvPr id="1" name=""/>
+                    <pic:cNvPicPr/>
+                  </pic:nvPicPr>
+                  <pic:blipFill>
+                    <a:blip r:embed="rId23"/>
+                    <a:stretch>
+                      <a:fillRect/>
+                    </a:stretch>
+                  </pic:blipFill>
+                  <pic:spPr>
+                    <a:xfrm>
+                      <a:off x="0" y="0"/>
+                      <a:ext cx="8229600" cy="1119505"/>
+                    </a:xfrm>
+                    <a:prstGeom prst="rect">
+                      <a:avLst/>
+                    </a:prstGeom>
+                  </pic:spPr>
+                </pic:pic>
+              </a:graphicData>
+            </a:graphic>
+          </wp:inline>
+        </w:drawing>
+      </w:r>
+    </w:p>
+    <w:p>
+      <w:r>
+        <w:rPr>
+          <w:noProof/>
+        </w:rPr>
+        <w:drawing>
+          <wp:inline distT="0" distB="0" distL="0" distR="0" wp14:anchorId="45CD1DC1" wp14:editId="0A41ED23">
+            <wp:extent cx="3752850" cy="723900"/>
+            <wp:effectExtent l="0" t="0" r="0" b="0"/>
+            <wp:docPr id="18" name="Picture 18"/>
+            <wp:cNvGraphicFramePr>
+              <a:graphicFrameLocks xmlns:a="http://schemas.openxmlformats.org/drawingml/2006/main" noChangeAspect="1"/>
+            </wp:cNvGraphicFramePr>
+            <a:graphic xmlns:a="http://schemas.openxmlformats.org/drawingml/2006/main">
+              <a:graphicData uri="http://schemas.openxmlformats.org/drawingml/2006/picture">
+                <pic:pic xmlns:pic="http://schemas.openxmlformats.org/drawingml/2006/picture">
+                  <pic:nvPicPr>
+                    <pic:cNvPr id="1" name=""/>
+                    <pic:cNvPicPr/>
+                  </pic:nvPicPr>
+                  <pic:blipFill>
+                    <a:blip r:embed="rId24"/>
+                    <a:stretch>
+                      <a:fillRect/>
+                    </a:stretch>
+                  </pic:blipFill>
+                  <pic:spPr>
+                    <a:xfrm>
+                      <a:off x="0" y="0"/>
+                      <a:ext cx="3752850" cy="723900"/>
+                    </a:xfrm>
+                    <a:prstGeom prst="rect">
+                      <a:avLst/>
+                    </a:prstGeom>
+                  </pic:spPr>
+                </pic:pic>
+              </a:graphicData>
+            </a:graphic>
+          </wp:inline>
+        </w:drawing>
+      </w:r>
+    </w:p>
+    <w:p>
+      <w:pPr>
+        <w:pStyle w:val="NormalWeb"/>
+        <w:shd w:val="clear" w:color="auto" w:fill="FFFFFF"/>
+        <w:rPr>
+          <w:rFonts w:ascii="Verdana" w:hAnsi="Verdana"/>
+          <w:color w:val="333333"/>
+          <w:sz w:val="27"/>
+          <w:szCs w:val="27"/>
+        </w:rPr>
+      </w:pPr>
+      <w:r>
+        <w:rPr>
+          <w:noProof/>
+        </w:rPr>
+        <w:lastRenderedPageBreak/>
+        <w:drawing>
+          <wp:inline distT="0" distB="0" distL="0" distR="0" wp14:anchorId="0A154D2F" wp14:editId="6E3EAABC">
+            <wp:extent cx="8229600" cy="1958340"/>
+            <wp:effectExtent l="0" t="0" r="0" b="3810"/>
+            <wp:docPr id="19" name="Picture 19"/>
+            <wp:cNvGraphicFramePr>
+              <a:graphicFrameLocks xmlns:a="http://schemas.openxmlformats.org/drawingml/2006/main" noChangeAspect="1"/>
+            </wp:cNvGraphicFramePr>
+            <a:graphic xmlns:a="http://schemas.openxmlformats.org/drawingml/2006/main">
+              <a:graphicData uri="http://schemas.openxmlformats.org/drawingml/2006/picture">
+                <pic:pic xmlns:pic="http://schemas.openxmlformats.org/drawingml/2006/picture">
+                  <pic:nvPicPr>
+                    <pic:cNvPr id="1" name=""/>
+                    <pic:cNvPicPr/>
+                  </pic:nvPicPr>
+                  <pic:blipFill>
+                    <a:blip r:embed="rId25"/>
+                    <a:stretch>
+                      <a:fillRect/>
+                    </a:stretch>
+                  </pic:blipFill>
+                  <pic:spPr>
+                    <a:xfrm>
+                      <a:off x="0" y="0"/>
+                      <a:ext cx="8229600" cy="1958340"/>
+                    </a:xfrm>
+                    <a:prstGeom prst="rect">
+                      <a:avLst/>
+                    </a:prstGeom>
+                  </pic:spPr>
+                </pic:pic>
+              </a:graphicData>
+            </a:graphic>
+          </wp:inline>
+        </w:drawing>
+      </w:r>
+    </w:p>
+    <w:p>
+      <w:pPr>
+        <w:pStyle w:val="Subtitle"/>
+      </w:pPr>
+      <w:r>
+        <w:t>Server.js code snippet</w:t>
+      </w:r>
+      <w:r>
+        <w:t xml:space="preserve"> </w:t>
+      </w:r>
+    </w:p>
+    <w:p>
+      <w:pPr>
+        <w:pStyle w:val="NormalWeb"/>
+        <w:shd w:val="clear" w:color="auto" w:fill="FFFFFF"/>
+        <w:rPr>
+          <w:rFonts w:ascii="Verdana" w:hAnsi="Verdana"/>
+          <w:color w:val="333333"/>
+        </w:rPr>
+      </w:pPr>
+      <w:proofErr w:type="spellStart"/>
+      <w:proofErr w:type="gramStart"/>
+      <w:r>
+        <w:rPr>
+          <w:rFonts w:ascii="Consolas" w:hAnsi="Consolas"/>
+          <w:color w:val="333333"/>
+        </w:rPr>
+        <w:t>res.render</w:t>
+      </w:r>
+      <w:proofErr w:type="spellEnd"/>
+      <w:proofErr w:type="gramEnd"/>
+      <w:r>
+        <w:rPr>
+          <w:rFonts w:ascii="Consolas" w:hAnsi="Consolas"/>
+          <w:color w:val="333333"/>
+        </w:rPr>
+        <w:t>('</w:t>
+      </w:r>
+      <w:proofErr w:type="spellStart"/>
+      <w:r>
+        <w:rPr>
+          <w:rFonts w:ascii="Consolas" w:hAnsi="Consolas"/>
+          <w:color w:val="333333"/>
+        </w:rPr>
+        <w:t>index.ejs</w:t>
+      </w:r>
+      <w:proofErr w:type="spellEnd"/>
+      <w:r>
+        <w:rPr>
+          <w:rFonts w:ascii="Consolas" w:hAnsi="Consolas"/>
+          <w:color w:val="333333"/>
+        </w:rPr>
+        <w:t>', {</w:t>
+      </w:r>
+      <w:proofErr w:type="spellStart"/>
+      <w:r>
+        <w:rPr>
+          <w:rFonts w:ascii="Consolas" w:hAnsi="Consolas"/>
+          <w:color w:val="333333"/>
+        </w:rPr>
+        <w:t>flightDetails</w:t>
+      </w:r>
+      <w:proofErr w:type="spellEnd"/>
+      <w:r>
+        <w:rPr>
+          <w:rFonts w:ascii="Consolas" w:hAnsi="Consolas"/>
+          <w:color w:val="333333"/>
+        </w:rPr>
+        <w:t>: result})</w:t>
+      </w:r>
+      <w:r>
+        <w:rPr>
+          <w:rFonts w:ascii="Verdana" w:hAnsi="Verdana"/>
+          <w:color w:val="333333"/>
+        </w:rPr>
+        <w:t xml:space="preserve"> – takes the name value from </w:t>
+      </w:r>
+      <w:r>
+        <w:rPr>
+          <w:rFonts w:ascii="Verdana" w:hAnsi="Verdana"/>
+          <w:color w:val="333333"/>
+        </w:rPr>
+        <w:t xml:space="preserve">the </w:t>
+      </w:r>
+      <w:r>
+        <w:rPr>
+          <w:rFonts w:ascii="Verdana" w:hAnsi="Verdana"/>
+          <w:color w:val="333333"/>
+        </w:rPr>
+        <w:t xml:space="preserve">html form in </w:t>
+      </w:r>
+      <w:proofErr w:type="spellStart"/>
+      <w:r>
+        <w:rPr>
+          <w:rFonts w:ascii="Verdana" w:hAnsi="Verdana"/>
+          <w:color w:val="333333"/>
+        </w:rPr>
+        <w:t>index.ejs</w:t>
+      </w:r>
+      <w:proofErr w:type="spellEnd"/>
+      <w:r>
+        <w:rPr>
+          <w:rFonts w:ascii="Verdana" w:hAnsi="Verdana"/>
+          <w:color w:val="333333"/>
+        </w:rPr>
+        <w:t xml:space="preserve">. </w:t>
+      </w:r>
+    </w:p>
+    <w:p>
+      <w:pPr>
+        <w:pStyle w:val="NormalWeb"/>
+        <w:shd w:val="clear" w:color="auto" w:fill="FFFFFF"/>
+        <w:rPr>
+          <w:rFonts w:ascii="Verdana" w:hAnsi="Verdana"/>
+          <w:color w:val="333333"/>
+        </w:rPr>
+      </w:pPr>
+      <w:r>
+        <w:rPr>
+          <w:rFonts w:ascii="Verdana" w:hAnsi="Verdana"/>
+          <w:color w:val="333333"/>
+        </w:rPr>
+        <w:t>For Example:</w:t>
+      </w:r>
+    </w:p>
+    <w:p>
+      <w:pPr>
+        <w:pStyle w:val="NormalWeb"/>
+        <w:shd w:val="clear" w:color="auto" w:fill="FFFFFF"/>
+        <w:rPr>
+          <w:rFonts w:ascii="Verdana" w:hAnsi="Verdana"/>
+          <w:color w:val="333333"/>
+        </w:rPr>
+      </w:pPr>
+      <w:r>
+        <w:rPr>
+          <w:rFonts w:ascii="Consolas" w:hAnsi="Consolas"/>
+          <w:color w:val="333333"/>
+        </w:rPr>
+        <w:t>&lt;input type="text" name="</w:t>
+      </w:r>
+      <w:proofErr w:type="spellStart"/>
+      <w:r>
+        <w:rPr>
+          <w:rFonts w:ascii="Consolas" w:hAnsi="Consolas"/>
+          <w:color w:val="333333"/>
+        </w:rPr>
+        <w:t>passportNo</w:t>
+      </w:r>
+      <w:proofErr w:type="spellEnd"/>
+      <w:r>
+        <w:rPr>
+          <w:rFonts w:ascii="Consolas" w:hAnsi="Consolas"/>
+          <w:color w:val="333333"/>
+        </w:rPr>
+        <w:t>" required&gt;</w:t>
+      </w:r>
+      <w:r>
+        <w:rPr>
+          <w:rFonts w:ascii="Verdana" w:hAnsi="Verdana"/>
+          <w:color w:val="333333"/>
+        </w:rPr>
+        <w:t xml:space="preserve"> - value in </w:t>
+      </w:r>
+      <w:proofErr w:type="spellStart"/>
+      <w:r>
+        <w:rPr>
+          <w:rFonts w:ascii="Verdana" w:hAnsi="Verdana"/>
+          <w:color w:val="333333"/>
+        </w:rPr>
+        <w:t>json</w:t>
+      </w:r>
+      <w:proofErr w:type="spellEnd"/>
+      <w:r>
+        <w:rPr>
+          <w:rFonts w:ascii="Verdana" w:hAnsi="Verdana"/>
+          <w:color w:val="333333"/>
+        </w:rPr>
+        <w:t xml:space="preserve"> is </w:t>
+      </w:r>
+      <w:proofErr w:type="spellStart"/>
+      <w:r>
+        <w:rPr>
+          <w:rFonts w:ascii="Verdana" w:hAnsi="Verdana"/>
+          <w:color w:val="333333"/>
+        </w:rPr>
+        <w:t>passportNo</w:t>
+      </w:r>
+      <w:proofErr w:type="spellEnd"/>
+    </w:p>
+    <w:p>
+      <w:pPr>
+        <w:pStyle w:val="NormalWeb"/>
+        <w:shd w:val="clear" w:color="auto" w:fill="FFFFFF"/>
+        <w:rPr>
+          <w:rFonts w:ascii="Verdana" w:hAnsi="Verdana"/>
+          <w:color w:val="333333"/>
+        </w:rPr>
+      </w:pPr>
+      <w:r>
+        <w:rPr>
+          <w:rFonts w:ascii="Verdana" w:hAnsi="Verdana"/>
+          <w:color w:val="333333"/>
+        </w:rPr>
+        <w:t xml:space="preserve">Passport number and other entries are passed into the method and inserted into the </w:t>
+      </w:r>
+      <w:proofErr w:type="spellStart"/>
+      <w:r>
+        <w:rPr>
+          <w:rFonts w:ascii="Verdana" w:hAnsi="Verdana"/>
+          <w:color w:val="333333"/>
+        </w:rPr>
+        <w:t>flightDetails</w:t>
+      </w:r>
+      <w:proofErr w:type="spellEnd"/>
+      <w:r>
+        <w:rPr>
+          <w:rFonts w:ascii="Verdana" w:hAnsi="Verdana"/>
+          <w:color w:val="333333"/>
+        </w:rPr>
+        <w:t xml:space="preserve"> collection. On successful insertion, a console.log is printed out and the </w:t>
+      </w:r>
+      <w:proofErr w:type="spellStart"/>
+      <w:proofErr w:type="gramStart"/>
+      <w:r>
+        <w:rPr>
+          <w:rFonts w:ascii="Verdana" w:hAnsi="Verdana"/>
+          <w:color w:val="333333"/>
+        </w:rPr>
+        <w:t>res.redirect</w:t>
+      </w:r>
+      <w:proofErr w:type="spellEnd"/>
+      <w:proofErr w:type="gramEnd"/>
+      <w:r>
+        <w:rPr>
+          <w:rFonts w:ascii="Verdana" w:hAnsi="Verdana"/>
+          <w:color w:val="333333"/>
+        </w:rPr>
+        <w:t>(‘/’) reloads the page</w:t>
+      </w:r>
+    </w:p>
+    <w:p>
+      <w:pPr>
+        <w:pStyle w:val="HTMLPreformatted"/>
+        <w:shd w:val="clear" w:color="auto" w:fill="111111"/>
+        <w:spacing w:line="244" w:lineRule="atLeast"/>
+        <w:rPr>
+          <w:color w:val="333333"/>
+        </w:rPr>
+      </w:pPr>
+      <w:proofErr w:type="spellStart"/>
+      <w:proofErr w:type="gramStart"/>
+      <w:r>
+        <w:rPr>
+          <w:color w:val="FFFFFF"/>
+        </w:rPr>
+        <w:t>app.post</w:t>
+      </w:r>
+      <w:proofErr w:type="spellEnd"/>
+      <w:r>
+        <w:rPr>
+          <w:color w:val="FFFFFF"/>
+        </w:rPr>
+        <w:t>(</w:t>
+      </w:r>
+      <w:proofErr w:type="gramEnd"/>
+      <w:r>
+        <w:rPr>
+          <w:color w:val="0086D2"/>
+        </w:rPr>
+        <w:t>'/</w:t>
+      </w:r>
+      <w:proofErr w:type="spellStart"/>
+      <w:r>
+        <w:rPr>
+          <w:color w:val="0086D2"/>
+        </w:rPr>
+        <w:t>flightDetails</w:t>
+      </w:r>
+      <w:proofErr w:type="spellEnd"/>
+      <w:r>
+        <w:rPr>
+          <w:color w:val="0086D2"/>
+        </w:rPr>
+        <w:t>'</w:t>
+      </w:r>
+      <w:r>
+        <w:rPr>
+          <w:color w:val="FFFFFF"/>
+        </w:rPr>
+        <w:t>,</w:t>
+      </w:r>
+      <w:r>
+        <w:rPr>
+          <w:color w:val="333333"/>
+        </w:rPr>
+        <w:t xml:space="preserve"> </w:t>
+      </w:r>
+      <w:r>
+        <w:rPr>
+          <w:color w:val="FFFFFF"/>
+        </w:rPr>
+        <w:t>(</w:t>
+      </w:r>
+      <w:proofErr w:type="spellStart"/>
+      <w:r>
+        <w:rPr>
+          <w:color w:val="FFFFFF"/>
+        </w:rPr>
+        <w:t>req</w:t>
+      </w:r>
+      <w:proofErr w:type="spellEnd"/>
+      <w:r>
+        <w:rPr>
+          <w:color w:val="FFFFFF"/>
+        </w:rPr>
+        <w:t>,</w:t>
+      </w:r>
+      <w:r>
+        <w:rPr>
+          <w:color w:val="333333"/>
+        </w:rPr>
+        <w:t xml:space="preserve"> </w:t>
+      </w:r>
+      <w:r>
+        <w:rPr>
+          <w:color w:val="FFFFFF"/>
+        </w:rPr>
+        <w:t>res)</w:t>
+      </w:r>
+      <w:r>
+        <w:rPr>
+          <w:color w:val="333333"/>
+        </w:rPr>
+        <w:t xml:space="preserve"> </w:t>
+      </w:r>
+      <w:r>
+        <w:rPr>
+          <w:color w:val="FFFFFF"/>
+        </w:rPr>
+        <w:t>=&gt;</w:t>
+      </w:r>
+      <w:r>
+        <w:rPr>
+          <w:color w:val="333333"/>
+        </w:rPr>
+        <w:t xml:space="preserve"> </w:t>
+      </w:r>
+      <w:r>
+        <w:rPr>
+          <w:color w:val="FFFFFF"/>
+        </w:rPr>
+        <w:t>{</w:t>
+      </w:r>
+    </w:p>
+    <w:p>
+      <w:pPr>
+        <w:pStyle w:val="HTMLPreformatted"/>
+        <w:shd w:val="clear" w:color="auto" w:fill="111111"/>
+        <w:spacing w:line="244" w:lineRule="atLeast"/>
+        <w:rPr>
+          <w:color w:val="333333"/>
+        </w:rPr>
+      </w:pPr>
+      <w:r>
+        <w:rPr>
+          <w:color w:val="333333"/>
+        </w:rPr>
+        <w:t xml:space="preserve">  </w:t>
+      </w:r>
+      <w:proofErr w:type="spellStart"/>
+      <w:proofErr w:type="gramStart"/>
+      <w:r>
+        <w:rPr>
+          <w:color w:val="FFFFFF"/>
+        </w:rPr>
+        <w:t>db.collection</w:t>
+      </w:r>
+      <w:proofErr w:type="spellEnd"/>
+      <w:proofErr w:type="gramEnd"/>
+      <w:r>
+        <w:rPr>
+          <w:color w:val="FFFFFF"/>
+        </w:rPr>
+        <w:t>(</w:t>
+      </w:r>
+      <w:r>
+        <w:rPr>
+          <w:color w:val="0086D2"/>
+        </w:rPr>
+        <w:t>'</w:t>
+      </w:r>
+      <w:proofErr w:type="spellStart"/>
+      <w:r>
+        <w:rPr>
+          <w:color w:val="0086D2"/>
+        </w:rPr>
+        <w:t>flightDetails</w:t>
+      </w:r>
+      <w:proofErr w:type="spellEnd"/>
+      <w:r>
+        <w:rPr>
+          <w:color w:val="0086D2"/>
+        </w:rPr>
+        <w:t>'</w:t>
+      </w:r>
+      <w:r>
+        <w:rPr>
+          <w:color w:val="FFFFFF"/>
+        </w:rPr>
+        <w:t>).save(</w:t>
+      </w:r>
+      <w:proofErr w:type="spellStart"/>
+      <w:r>
+        <w:rPr>
+          <w:color w:val="FFFFFF"/>
+        </w:rPr>
+        <w:t>req.body</w:t>
+      </w:r>
+      <w:proofErr w:type="spellEnd"/>
+      <w:r>
+        <w:rPr>
+          <w:color w:val="FFFFFF"/>
+        </w:rPr>
+        <w:t>,</w:t>
+      </w:r>
+      <w:r>
+        <w:rPr>
+          <w:color w:val="333333"/>
+        </w:rPr>
+        <w:t xml:space="preserve"> </w:t>
+      </w:r>
+      <w:r>
+        <w:rPr>
+          <w:color w:val="FFFFFF"/>
+        </w:rPr>
+        <w:t>(err,</w:t>
+      </w:r>
+      <w:r>
+        <w:rPr>
+          <w:color w:val="333333"/>
+        </w:rPr>
+        <w:t xml:space="preserve"> </w:t>
+      </w:r>
+      <w:r>
+        <w:rPr>
+          <w:color w:val="FFFFFF"/>
+        </w:rPr>
+        <w:t>result)</w:t>
+      </w:r>
+      <w:r>
+        <w:rPr>
+          <w:color w:val="333333"/>
+        </w:rPr>
+        <w:t xml:space="preserve"> </w:t>
+      </w:r>
+      <w:r>
+        <w:rPr>
+          <w:color w:val="FFFFFF"/>
+        </w:rPr>
+        <w:t>=&gt;</w:t>
+      </w:r>
+      <w:r>
+        <w:rPr>
+          <w:color w:val="333333"/>
+        </w:rPr>
+        <w:t xml:space="preserve"> </w:t>
+      </w:r>
+      <w:r>
+        <w:rPr>
+          <w:color w:val="FFFFFF"/>
+        </w:rPr>
+        <w:t>{</w:t>
+      </w:r>
+    </w:p>
+    <w:p>
+      <w:pPr>
+        <w:pStyle w:val="HTMLPreformatted"/>
+        <w:shd w:val="clear" w:color="auto" w:fill="111111"/>
+        <w:spacing w:line="244" w:lineRule="atLeast"/>
+        <w:rPr>
+          <w:color w:val="333333"/>
+        </w:rPr>
+      </w:pPr>
+      <w:r>
+        <w:rPr>
+          <w:color w:val="333333"/>
+        </w:rPr>
+        <w:t xml:space="preserve">    </w:t>
+      </w:r>
+      <w:r>
+        <w:rPr>
+          <w:b/>
+          <w:bCs/>
+          <w:color w:val="FB660A"/>
+        </w:rPr>
+        <w:t>if</w:t>
+      </w:r>
+      <w:r>
+        <w:rPr>
+          <w:color w:val="333333"/>
+        </w:rPr>
+        <w:t xml:space="preserve"> </w:t>
+      </w:r>
+      <w:r>
+        <w:rPr>
+          <w:color w:val="FFFFFF"/>
+        </w:rPr>
+        <w:t>(err)</w:t>
+      </w:r>
+      <w:r>
+        <w:rPr>
+          <w:color w:val="333333"/>
+        </w:rPr>
+        <w:t xml:space="preserve"> </w:t>
+      </w:r>
+      <w:r>
+        <w:rPr>
+          <w:b/>
+          <w:bCs/>
+          <w:color w:val="FB660A"/>
+        </w:rPr>
+        <w:t>return</w:t>
+      </w:r>
+      <w:r>
+        <w:rPr>
+          <w:color w:val="333333"/>
+        </w:rPr>
+        <w:t xml:space="preserve"> </w:t>
+      </w:r>
+      <w:r>
+        <w:rPr>
+          <w:color w:val="FFFFFF"/>
+        </w:rPr>
+        <w:t>console.log(err)</w:t>
+      </w:r>
+    </w:p>
+    <w:p>
+      <w:pPr>
+        <w:pStyle w:val="HTMLPreformatted"/>
+        <w:shd w:val="clear" w:color="auto" w:fill="111111"/>
+        <w:spacing w:line="244" w:lineRule="atLeast"/>
+        <w:rPr>
+          <w:color w:val="333333"/>
+        </w:rPr>
+      </w:pPr>
+      <w:r>
+        <w:rPr>
+          <w:color w:val="333333"/>
+        </w:rPr>
+        <w:t xml:space="preserve">    </w:t>
+      </w:r>
+      <w:proofErr w:type="gramStart"/>
+      <w:r>
+        <w:rPr>
+          <w:color w:val="FFFFFF"/>
+        </w:rPr>
+        <w:t>console.log(</w:t>
+      </w:r>
+      <w:proofErr w:type="gramEnd"/>
+      <w:r>
+        <w:rPr>
+          <w:color w:val="0086D2"/>
+        </w:rPr>
+        <w:t>'saved to database'</w:t>
+      </w:r>
+      <w:r>
+        <w:rPr>
+          <w:color w:val="FFFFFF"/>
+        </w:rPr>
+        <w:t>)</w:t>
+      </w:r>
+    </w:p>
+    <w:p>
+      <w:pPr>
+        <w:pStyle w:val="HTMLPreformatted"/>
+        <w:shd w:val="clear" w:color="auto" w:fill="111111"/>
+        <w:spacing w:line="244" w:lineRule="atLeast"/>
+        <w:rPr>
+          <w:color w:val="333333"/>
+        </w:rPr>
+      </w:pPr>
+      <w:r>
+        <w:rPr>
+          <w:color w:val="333333"/>
+        </w:rPr>
+        <w:t xml:space="preserve">    </w:t>
+      </w:r>
+      <w:proofErr w:type="spellStart"/>
+      <w:proofErr w:type="gramStart"/>
+      <w:r>
+        <w:rPr>
+          <w:color w:val="FFFFFF"/>
+        </w:rPr>
+        <w:t>res.redirect</w:t>
+      </w:r>
+      <w:proofErr w:type="spellEnd"/>
+      <w:proofErr w:type="gramEnd"/>
+      <w:r>
+        <w:rPr>
+          <w:color w:val="FFFFFF"/>
+        </w:rPr>
+        <w:t>(</w:t>
+      </w:r>
+      <w:r>
+        <w:rPr>
+          <w:color w:val="0086D2"/>
+        </w:rPr>
+        <w:t>'/'</w:t>
+      </w:r>
+      <w:r>
+        <w:rPr>
+          <w:color w:val="FFFFFF"/>
+        </w:rPr>
+        <w:t>)</w:t>
+      </w:r>
+    </w:p>
+    <w:p>
+      <w:pPr>
+        <w:pStyle w:val="HTMLPreformatted"/>
+        <w:shd w:val="clear" w:color="auto" w:fill="111111"/>
+        <w:spacing w:line="244" w:lineRule="atLeast"/>
+        <w:rPr>
+          <w:color w:val="333333"/>
+        </w:rPr>
+      </w:pPr>
+      <w:r>
+        <w:rPr>
+          <w:color w:val="333333"/>
+        </w:rPr>
+        <w:t xml:space="preserve">  </w:t>
+      </w:r>
+      <w:r>
+        <w:rPr>
+          <w:color w:val="FFFFFF"/>
+        </w:rPr>
+        <w:t>})</w:t>
+      </w:r>
+    </w:p>
+    <w:p>
+      <w:pPr>
+        <w:pStyle w:val="HTMLPreformatted"/>
+        <w:shd w:val="clear" w:color="auto" w:fill="111111"/>
+        <w:spacing w:line="244" w:lineRule="atLeast"/>
+        <w:rPr>
+          <w:color w:val="333333"/>
+        </w:rPr>
+      </w:pPr>
+      <w:r>
+        <w:rPr>
+          <w:color w:val="FFFFFF"/>
+        </w:rPr>
+        <w:t>})</w:t>
+      </w:r>
+    </w:p>
+    <w:p/>
+    <w:p>
+      <w:pPr>
+        <w:pStyle w:val="Heading2"/>
+      </w:pPr>
+      <w:bookmarkStart w:id="10" w:name="_Toc496920213"/>
+      <w:r>
+        <w:lastRenderedPageBreak/>
+        <w:t>Read</w:t>
+      </w:r>
+      <w:r>
+        <w:t xml:space="preserve"> UIF</w:t>
+      </w:r>
+      <w:bookmarkEnd w:id="10"/>
+    </w:p>
+    <w:p>
+      <w:r>
+        <w:t xml:space="preserve">Read </w:t>
+      </w:r>
+      <w:r>
+        <w:t xml:space="preserve">selected attributes of the JSON document </w:t>
+      </w:r>
+      <w:r>
+        <w:t>into</w:t>
+      </w:r>
+      <w:r>
+        <w:t xml:space="preserve"> a</w:t>
+      </w:r>
+      <w:r>
+        <w:t xml:space="preserve"> </w:t>
+      </w:r>
+      <w:r>
+        <w:t>HTML</w:t>
+      </w:r>
+      <w:r>
+        <w:t xml:space="preserve"> table with </w:t>
+      </w:r>
+      <w:r>
+        <w:t>NodeJS and Express</w:t>
+      </w:r>
+    </w:p>
+    <w:p>
+      <w:r>
+        <w:rPr>
+          <w:noProof/>
+        </w:rPr>
+        <w:drawing>
+          <wp:inline distT="0" distB="0" distL="0" distR="0" wp14:anchorId="3879ECCC" wp14:editId="0FF807DE">
+            <wp:extent cx="8054340" cy="1150354"/>
+            <wp:effectExtent l="0" t="0" r="3810" b="0"/>
+            <wp:docPr id="22" name="Picture 22"/>
+            <wp:cNvGraphicFramePr>
+              <a:graphicFrameLocks xmlns:a="http://schemas.openxmlformats.org/drawingml/2006/main" noChangeAspect="1"/>
+            </wp:cNvGraphicFramePr>
+            <a:graphic xmlns:a="http://schemas.openxmlformats.org/drawingml/2006/main">
+              <a:graphicData uri="http://schemas.openxmlformats.org/drawingml/2006/picture">
+                <pic:pic xmlns:pic="http://schemas.openxmlformats.org/drawingml/2006/picture">
+                  <pic:nvPicPr>
+                    <pic:cNvPr id="1" name=""/>
+                    <pic:cNvPicPr/>
+                  </pic:nvPicPr>
+                  <pic:blipFill>
+                    <a:blip r:embed="rId26"/>
+                    <a:stretch>
+                      <a:fillRect/>
+                    </a:stretch>
+                  </pic:blipFill>
+                  <pic:spPr>
+                    <a:xfrm>
+                      <a:off x="0" y="0"/>
+                      <a:ext cx="8064608" cy="1151820"/>
+                    </a:xfrm>
+                    <a:prstGeom prst="rect">
+                      <a:avLst/>
+                    </a:prstGeom>
+                  </pic:spPr>
+                </pic:pic>
+              </a:graphicData>
+            </a:graphic>
+          </wp:inline>
+        </w:drawing>
+      </w:r>
+      <w:r>
+        <w:rPr>
+          <w:noProof/>
+        </w:rPr>
+        <w:drawing>
+          <wp:inline distT="0" distB="0" distL="0" distR="0" wp14:anchorId="3537E0CC" wp14:editId="3D220A71">
+            <wp:extent cx="3398520" cy="3290694"/>
+            <wp:effectExtent l="0" t="0" r="0" b="5080"/>
+            <wp:docPr id="20" name="Picture 20"/>
+            <wp:cNvGraphicFramePr>
+              <a:graphicFrameLocks xmlns:a="http://schemas.openxmlformats.org/drawingml/2006/main" noChangeAspect="1"/>
+            </wp:cNvGraphicFramePr>
+            <a:graphic xmlns:a="http://schemas.openxmlformats.org/drawingml/2006/main">
+              <a:graphicData uri="http://schemas.openxmlformats.org/drawingml/2006/picture">
+                <pic:pic xmlns:pic="http://schemas.openxmlformats.org/drawingml/2006/picture">
+                  <pic:nvPicPr>
+                    <pic:cNvPr id="1" name=""/>
+                    <pic:cNvPicPr/>
+                  </pic:nvPicPr>
+                  <pic:blipFill>
+                    <a:blip r:embed="rId27"/>
+                    <a:stretch>
+                      <a:fillRect/>
+                    </a:stretch>
+                  </pic:blipFill>
+                  <pic:spPr>
+                    <a:xfrm>
+                      <a:off x="0" y="0"/>
+                      <a:ext cx="3402540" cy="3294586"/>
+                    </a:xfrm>
+                    <a:prstGeom prst="rect">
+                      <a:avLst/>
+                    </a:prstGeom>
+                  </pic:spPr>
+                </pic:pic>
+              </a:graphicData>
+            </a:graphic>
+          </wp:inline>
+        </w:drawing>
+      </w:r>
+    </w:p>
+    <w:p>
+      <w:r>
+        <w:br w:type="page"/>
+      </w:r>
+    </w:p>
+    <w:p>
+      <w:r>
+        <w:lastRenderedPageBreak/>
+        <w:t>References</w:t>
+      </w:r>
+    </w:p>
+    <w:p>
+      <w:hyperlink r:id="rId28" w:history="1">
+        <w:r>
+          <w:rPr>
+            <w:rStyle w:val="Hyperlink"/>
+          </w:rPr>
+          <w:t>https://zellwk.com/blog/crud-express-mongodb/</w:t>
+        </w:r>
+      </w:hyperlink>
+    </w:p>
+    <w:p/>
     <w:sectPr>
-      <w:headerReference w:type="default" r:id="rId22"/>
-      <w:footerReference w:type="default" r:id="rId23"/>
+      <w:headerReference w:type="default" r:id="rId29"/>
+      <w:footerReference w:type="default" r:id="rId30"/>
       <w:pgSz w:w="15840" w:h="12240" w:orient="landscape" w:code="1"/>
       <w:pgMar w:top="1797" w:right="1440" w:bottom="1440" w:left="1440" w:header="720" w:footer="1009" w:gutter="0"/>
       <w:pgNumType w:start="1"/>
@@ -5083,7 +6638,7 @@
   <w:abstractNum w:abstractNumId="22" w15:restartNumberingAfterBreak="0">
     <w:nsid w:val="664D51C0"/>
     <w:multiLevelType w:val="hybridMultilevel"/>
-    <w:tmpl w:val="EE8E58C4"/>
+    <w:tmpl w:val="4CCCBE1C"/>
     <w:lvl w:ilvl="0" w:tplc="08090001">
       <w:start w:val="1"/>
       <w:numFmt w:val="bullet"/>
@@ -31751,7 +33306,7 @@
 </file>
 
 <file path=customXml/itemProps1.xml><?xml version="1.0" encoding="utf-8"?>
-<ds:datastoreItem xmlns:ds="http://schemas.openxmlformats.org/officeDocument/2006/customXml" ds:itemID="{91AE075A-886C-483B-BECB-6707502D7FD7}">
+<ds:datastoreItem xmlns:ds="http://schemas.openxmlformats.org/officeDocument/2006/customXml" ds:itemID="{7EFF0148-EB86-4F0F-8111-6AE8148279F6}">
   <ds:schemaRefs>
     <ds:schemaRef ds:uri="http://schemas.openxmlformats.org/officeDocument/2006/bibliography"/>
   </ds:schemaRefs>

</xml_diff>

<commit_message>
Still working update Update on document and more to the conclusion Comments on code
</commit_message>
<xml_diff>
--- a/MongoDBProject/MongoDB Portfolio.docx
+++ b/MongoDBProject/MongoDB Portfolio.docx
@@ -152,7 +152,12 @@
             <w:pStyle w:val="TOCHeading"/>
           </w:pPr>
           <w:r>
-            <w:t>Contents</w:t>
+            <w:t>Cont</w:t>
+          </w:r>
+          <w:bookmarkStart w:id="0" w:name="_GoBack"/>
+          <w:bookmarkEnd w:id="0"/>
+          <w:r>
+            <w:t>ents</w:t>
           </w:r>
         </w:p>
         <w:p>
@@ -177,7 +182,7 @@
           <w:r>
             <w:fldChar w:fldCharType="separate"/>
           </w:r>
-          <w:hyperlink w:anchor="_Toc497178219" w:history="1">
+          <w:hyperlink w:anchor="_Toc497393999" w:history="1">
             <w:r>
               <w:rPr>
                 <w:rStyle w:val="Hyperlink"/>
@@ -204,7 +209,7 @@
                 <w:noProof/>
                 <w:webHidden/>
               </w:rPr>
-              <w:instrText xml:space="preserve"> PAGEREF _Toc497178219 \h </w:instrText>
+              <w:instrText xml:space="preserve"> PAGEREF _Toc497393999 \h </w:instrText>
             </w:r>
             <w:r>
               <w:rPr>
@@ -248,7 +253,7 @@
               <w:lang w:val="en-GB" w:eastAsia="en-GB"/>
             </w:rPr>
           </w:pPr>
-          <w:hyperlink w:anchor="_Toc497178220" w:history="1">
+          <w:hyperlink w:anchor="_Toc497394000" w:history="1">
             <w:r>
               <w:rPr>
                 <w:rStyle w:val="Hyperlink"/>
@@ -275,7 +280,7 @@
                 <w:noProof/>
                 <w:webHidden/>
               </w:rPr>
-              <w:instrText xml:space="preserve"> PAGEREF _Toc497178220 \h </w:instrText>
+              <w:instrText xml:space="preserve"> PAGEREF _Toc497394000 \h </w:instrText>
             </w:r>
             <w:r>
               <w:rPr>
@@ -319,7 +324,7 @@
               <w:lang w:val="en-GB" w:eastAsia="en-GB"/>
             </w:rPr>
           </w:pPr>
-          <w:hyperlink w:anchor="_Toc497178221" w:history="1">
+          <w:hyperlink w:anchor="_Toc497394001" w:history="1">
             <w:r>
               <w:rPr>
                 <w:rStyle w:val="Hyperlink"/>
@@ -346,7 +351,7 @@
                 <w:noProof/>
                 <w:webHidden/>
               </w:rPr>
-              <w:instrText xml:space="preserve"> PAGEREF _Toc497178221 \h </w:instrText>
+              <w:instrText xml:space="preserve"> PAGEREF _Toc497394001 \h </w:instrText>
             </w:r>
             <w:r>
               <w:rPr>
@@ -390,7 +395,7 @@
               <w:lang w:val="en-GB" w:eastAsia="en-GB"/>
             </w:rPr>
           </w:pPr>
-          <w:hyperlink w:anchor="_Toc497178222" w:history="1">
+          <w:hyperlink w:anchor="_Toc497394002" w:history="1">
             <w:r>
               <w:rPr>
                 <w:rStyle w:val="Hyperlink"/>
@@ -417,7 +422,7 @@
                 <w:noProof/>
                 <w:webHidden/>
               </w:rPr>
-              <w:instrText xml:space="preserve"> PAGEREF _Toc497178222 \h </w:instrText>
+              <w:instrText xml:space="preserve"> PAGEREF _Toc497394002 \h </w:instrText>
             </w:r>
             <w:r>
               <w:rPr>
@@ -461,7 +466,7 @@
               <w:lang w:val="en-GB" w:eastAsia="en-GB"/>
             </w:rPr>
           </w:pPr>
-          <w:hyperlink w:anchor="_Toc497178223" w:history="1">
+          <w:hyperlink w:anchor="_Toc497394003" w:history="1">
             <w:r>
               <w:rPr>
                 <w:rStyle w:val="Hyperlink"/>
@@ -488,7 +493,7 @@
                 <w:noProof/>
                 <w:webHidden/>
               </w:rPr>
-              <w:instrText xml:space="preserve"> PAGEREF _Toc497178223 \h </w:instrText>
+              <w:instrText xml:space="preserve"> PAGEREF _Toc497394003 \h </w:instrText>
             </w:r>
             <w:r>
               <w:rPr>
@@ -532,7 +537,7 @@
               <w:lang w:val="en-GB" w:eastAsia="en-GB"/>
             </w:rPr>
           </w:pPr>
-          <w:hyperlink w:anchor="_Toc497178224" w:history="1">
+          <w:hyperlink w:anchor="_Toc497394004" w:history="1">
             <w:r>
               <w:rPr>
                 <w:rStyle w:val="Hyperlink"/>
@@ -559,7 +564,7 @@
                 <w:noProof/>
                 <w:webHidden/>
               </w:rPr>
-              <w:instrText xml:space="preserve"> PAGEREF _Toc497178224 \h </w:instrText>
+              <w:instrText xml:space="preserve"> PAGEREF _Toc497394004 \h </w:instrText>
             </w:r>
             <w:r>
               <w:rPr>
@@ -603,7 +608,7 @@
               <w:lang w:val="en-GB" w:eastAsia="en-GB"/>
             </w:rPr>
           </w:pPr>
-          <w:hyperlink w:anchor="_Toc497178225" w:history="1">
+          <w:hyperlink w:anchor="_Toc497394005" w:history="1">
             <w:r>
               <w:rPr>
                 <w:rStyle w:val="Hyperlink"/>
@@ -645,7 +650,7 @@
                 <w:noProof/>
                 <w:webHidden/>
               </w:rPr>
-              <w:instrText xml:space="preserve"> PAGEREF _Toc497178225 \h </w:instrText>
+              <w:instrText xml:space="preserve"> PAGEREF _Toc497394005 \h </w:instrText>
             </w:r>
             <w:r>
               <w:rPr>
@@ -689,7 +694,7 @@
               <w:lang w:val="en-GB" w:eastAsia="en-GB"/>
             </w:rPr>
           </w:pPr>
-          <w:hyperlink w:anchor="_Toc497178226" w:history="1">
+          <w:hyperlink w:anchor="_Toc497394006" w:history="1">
             <w:r>
               <w:rPr>
                 <w:rStyle w:val="Hyperlink"/>
@@ -716,7 +721,7 @@
                 <w:noProof/>
                 <w:webHidden/>
               </w:rPr>
-              <w:instrText xml:space="preserve"> PAGEREF _Toc497178226 \h </w:instrText>
+              <w:instrText xml:space="preserve"> PAGEREF _Toc497394006 \h </w:instrText>
             </w:r>
             <w:r>
               <w:rPr>
@@ -760,7 +765,7 @@
               <w:lang w:val="en-GB" w:eastAsia="en-GB"/>
             </w:rPr>
           </w:pPr>
-          <w:hyperlink w:anchor="_Toc497178227" w:history="1">
+          <w:hyperlink w:anchor="_Toc497394007" w:history="1">
             <w:r>
               <w:rPr>
                 <w:rStyle w:val="Hyperlink"/>
@@ -787,7 +792,7 @@
                 <w:noProof/>
                 <w:webHidden/>
               </w:rPr>
-              <w:instrText xml:space="preserve"> PAGEREF _Toc497178227 \h </w:instrText>
+              <w:instrText xml:space="preserve"> PAGEREF _Toc497394007 \h </w:instrText>
             </w:r>
             <w:r>
               <w:rPr>
@@ -831,7 +836,7 @@
               <w:lang w:val="en-GB" w:eastAsia="en-GB"/>
             </w:rPr>
           </w:pPr>
-          <w:hyperlink w:anchor="_Toc497178228" w:history="1">
+          <w:hyperlink w:anchor="_Toc497394008" w:history="1">
             <w:r>
               <w:rPr>
                 <w:rStyle w:val="Hyperlink"/>
@@ -858,7 +863,7 @@
                 <w:noProof/>
                 <w:webHidden/>
               </w:rPr>
-              <w:instrText xml:space="preserve"> PAGEREF _Toc497178228 \h </w:instrText>
+              <w:instrText xml:space="preserve"> PAGEREF _Toc497394008 \h </w:instrText>
             </w:r>
             <w:r>
               <w:rPr>
@@ -902,7 +907,7 @@
               <w:lang w:val="en-GB" w:eastAsia="en-GB"/>
             </w:rPr>
           </w:pPr>
-          <w:hyperlink w:anchor="_Toc497178229" w:history="1">
+          <w:hyperlink w:anchor="_Toc497394009" w:history="1">
             <w:r>
               <w:rPr>
                 <w:rStyle w:val="Hyperlink"/>
@@ -929,7 +934,7 @@
                 <w:noProof/>
                 <w:webHidden/>
               </w:rPr>
-              <w:instrText xml:space="preserve"> PAGEREF _Toc497178229 \h </w:instrText>
+              <w:instrText xml:space="preserve"> PAGEREF _Toc497394009 \h </w:instrText>
             </w:r>
             <w:r>
               <w:rPr>
@@ -973,7 +978,7 @@
               <w:lang w:val="en-GB" w:eastAsia="en-GB"/>
             </w:rPr>
           </w:pPr>
-          <w:hyperlink w:anchor="_Toc497178230" w:history="1">
+          <w:hyperlink w:anchor="_Toc497394010" w:history="1">
             <w:r>
               <w:rPr>
                 <w:rStyle w:val="Hyperlink"/>
@@ -1000,7 +1005,7 @@
                 <w:noProof/>
                 <w:webHidden/>
               </w:rPr>
-              <w:instrText xml:space="preserve"> PAGEREF _Toc497178230 \h </w:instrText>
+              <w:instrText xml:space="preserve"> PAGEREF _Toc497394010 \h </w:instrText>
             </w:r>
             <w:r>
               <w:rPr>
@@ -1044,7 +1049,7 @@
               <w:lang w:val="en-GB" w:eastAsia="en-GB"/>
             </w:rPr>
           </w:pPr>
-          <w:hyperlink w:anchor="_Toc497178231" w:history="1">
+          <w:hyperlink w:anchor="_Toc497394011" w:history="1">
             <w:r>
               <w:rPr>
                 <w:rStyle w:val="Hyperlink"/>
@@ -1071,7 +1076,7 @@
                 <w:noProof/>
                 <w:webHidden/>
               </w:rPr>
-              <w:instrText xml:space="preserve"> PAGEREF _Toc497178231 \h </w:instrText>
+              <w:instrText xml:space="preserve"> PAGEREF _Toc497394011 \h </w:instrText>
             </w:r>
             <w:r>
               <w:rPr>
@@ -1103,6 +1108,148 @@
           </w:hyperlink>
         </w:p>
         <w:p>
+          <w:pPr>
+            <w:pStyle w:val="TOC1"/>
+            <w:tabs>
+              <w:tab w:val="right" w:leader="dot" w:pos="12950"/>
+            </w:tabs>
+            <w:rPr>
+              <w:rFonts w:eastAsiaTheme="minorEastAsia"/>
+              <w:noProof/>
+              <w:color w:val="auto"/>
+              <w:lang w:val="en-GB" w:eastAsia="en-GB"/>
+            </w:rPr>
+          </w:pPr>
+          <w:hyperlink w:anchor="_Toc497394012" w:history="1">
+            <w:r>
+              <w:rPr>
+                <w:rStyle w:val="Hyperlink"/>
+                <w:noProof/>
+              </w:rPr>
+              <w:t>Conclusion</w:t>
+            </w:r>
+            <w:r>
+              <w:rPr>
+                <w:noProof/>
+                <w:webHidden/>
+              </w:rPr>
+              <w:tab/>
+            </w:r>
+            <w:r>
+              <w:rPr>
+                <w:noProof/>
+                <w:webHidden/>
+              </w:rPr>
+              <w:fldChar w:fldCharType="begin"/>
+            </w:r>
+            <w:r>
+              <w:rPr>
+                <w:noProof/>
+                <w:webHidden/>
+              </w:rPr>
+              <w:instrText xml:space="preserve"> PAGEREF _Toc497394012 \h </w:instrText>
+            </w:r>
+            <w:r>
+              <w:rPr>
+                <w:noProof/>
+                <w:webHidden/>
+              </w:rPr>
+            </w:r>
+            <w:r>
+              <w:rPr>
+                <w:noProof/>
+                <w:webHidden/>
+              </w:rPr>
+              <w:fldChar w:fldCharType="separate"/>
+            </w:r>
+            <w:r>
+              <w:rPr>
+                <w:noProof/>
+                <w:webHidden/>
+              </w:rPr>
+              <w:t>22</w:t>
+            </w:r>
+            <w:r>
+              <w:rPr>
+                <w:noProof/>
+                <w:webHidden/>
+              </w:rPr>
+              <w:fldChar w:fldCharType="end"/>
+            </w:r>
+          </w:hyperlink>
+        </w:p>
+        <w:p>
+          <w:pPr>
+            <w:pStyle w:val="TOC1"/>
+            <w:tabs>
+              <w:tab w:val="right" w:leader="dot" w:pos="12950"/>
+            </w:tabs>
+            <w:rPr>
+              <w:rFonts w:eastAsiaTheme="minorEastAsia"/>
+              <w:noProof/>
+              <w:color w:val="auto"/>
+              <w:lang w:val="en-GB" w:eastAsia="en-GB"/>
+            </w:rPr>
+          </w:pPr>
+          <w:hyperlink w:anchor="_Toc497394013" w:history="1">
+            <w:r>
+              <w:rPr>
+                <w:rStyle w:val="Hyperlink"/>
+                <w:noProof/>
+              </w:rPr>
+              <w:t>References</w:t>
+            </w:r>
+            <w:r>
+              <w:rPr>
+                <w:noProof/>
+                <w:webHidden/>
+              </w:rPr>
+              <w:tab/>
+            </w:r>
+            <w:r>
+              <w:rPr>
+                <w:noProof/>
+                <w:webHidden/>
+              </w:rPr>
+              <w:fldChar w:fldCharType="begin"/>
+            </w:r>
+            <w:r>
+              <w:rPr>
+                <w:noProof/>
+                <w:webHidden/>
+              </w:rPr>
+              <w:instrText xml:space="preserve"> PAGEREF _Toc497394013 \h </w:instrText>
+            </w:r>
+            <w:r>
+              <w:rPr>
+                <w:noProof/>
+                <w:webHidden/>
+              </w:rPr>
+            </w:r>
+            <w:r>
+              <w:rPr>
+                <w:noProof/>
+                <w:webHidden/>
+              </w:rPr>
+              <w:fldChar w:fldCharType="separate"/>
+            </w:r>
+            <w:r>
+              <w:rPr>
+                <w:noProof/>
+                <w:webHidden/>
+              </w:rPr>
+              <w:t>24</w:t>
+            </w:r>
+            <w:r>
+              <w:rPr>
+                <w:noProof/>
+                <w:webHidden/>
+              </w:rPr>
+              <w:fldChar w:fldCharType="end"/>
+            </w:r>
+          </w:hyperlink>
+        </w:p>
+        <w:p>
           <w:r>
             <w:rPr>
               <w:b/>
@@ -1128,12 +1275,12 @@
       <w:pPr>
         <w:pStyle w:val="Heading1"/>
       </w:pPr>
-      <w:bookmarkStart w:id="0" w:name="_Toc497178219"/>
+      <w:bookmarkStart w:id="1" w:name="_Toc497393999"/>
       <w:r>
         <w:lastRenderedPageBreak/>
         <w:t>Introduction</w:t>
       </w:r>
-      <w:bookmarkEnd w:id="0"/>
+      <w:bookmarkEnd w:id="1"/>
     </w:p>
     <w:p/>
     <w:p>
@@ -1145,6 +1292,7 @@
           <w:id w:val="1607925301"/>
           <w:citation/>
         </w:sdtPr>
+        <w:sdtEndPr/>
         <w:sdtContent>
           <w:r>
             <w:fldChar w:fldCharType="begin"/>
@@ -1177,10 +1325,28 @@
     <w:p/>
     <w:p>
       <w:r>
-        <w:t>Explain vision behind database design and explain why couchdb/mongo a good fit</w:t>
+        <w:t>Explain vision behind database design and explain why /mongo a good fit</w:t>
       </w:r>
     </w:p>
     <w:p>
+      <w:r>
+        <w:t>Most big data applications cannot be normalized into rows and columns</w:t>
+      </w:r>
+      <w:r>
+        <w:t xml:space="preserve"> like the traditional RDBMS</w:t>
+      </w:r>
+      <w:r>
+        <w:t>. This appears to be the reason for NoSQLs adoption for big data applications</w:t>
+      </w:r>
+      <w:r>
+        <w:t>. Mongo is a good fit</w:t>
+      </w:r>
+      <w:r>
+        <w:t xml:space="preserve"> for big data as there is a dynamic schema in each docu</w:t>
+      </w:r>
+      <w:r>
+        <w:t>ment which is normal for big data. MongoDB’s ability to store large volumes of data on the cloud with built in sharding solutions across multiple servers.</w:t>
+      </w:r>
       <w:r>
         <w:br w:type="page"/>
       </w:r>
@@ -1190,21 +1356,21 @@
       <w:pPr>
         <w:pStyle w:val="Heading1"/>
       </w:pPr>
-      <w:bookmarkStart w:id="1" w:name="_Toc497178220"/>
+      <w:bookmarkStart w:id="2" w:name="_Toc497394000"/>
       <w:r>
         <w:t xml:space="preserve">1. </w:t>
       </w:r>
       <w:r>
         <w:t>Implement your own MongoDB database for a possible big data application (showing examples of CRUD) (40%) (JSON document)</w:t>
       </w:r>
-      <w:bookmarkEnd w:id="1"/>
+      <w:bookmarkEnd w:id="2"/>
     </w:p>
     <w:p>
       <w:pPr>
         <w:pStyle w:val="Heading3"/>
         <w:ind w:left="720"/>
       </w:pPr>
-      <w:bookmarkStart w:id="2" w:name="_Toc497178221"/>
+      <w:bookmarkStart w:id="3" w:name="_Toc497394001"/>
       <w:r>
         <w:t xml:space="preserve">RESTful Interface CRUD </w:t>
       </w:r>
@@ -1217,7 +1383,7 @@
       <w:r>
         <w:t xml:space="preserve"> collection &amp; insert</w:t>
       </w:r>
-      <w:bookmarkEnd w:id="2"/>
+      <w:bookmarkEnd w:id="3"/>
     </w:p>
     <w:p>
       <w:r>
@@ -1270,10 +1436,10 @@
           <wp:anchor distT="0" distB="0" distL="114300" distR="114300" simplePos="0" relativeHeight="251658240" behindDoc="1" locked="0" layoutInCell="1" allowOverlap="1" wp14:anchorId="19F3BEDB">
             <wp:simplePos x="0" y="0"/>
             <wp:positionH relativeFrom="page">
-              <wp:align>right</wp:align>
+              <wp:align>left</wp:align>
             </wp:positionH>
             <wp:positionV relativeFrom="paragraph">
-              <wp:posOffset>822587</wp:posOffset>
+              <wp:posOffset>1348105</wp:posOffset>
             </wp:positionV>
             <wp:extent cx="10013950" cy="1310005"/>
             <wp:effectExtent l="0" t="0" r="6350" b="4445"/>
@@ -1325,24 +1491,57 @@
         </w:drawing>
       </w:r>
       <w:r>
-        <w:t>I created a collection called flightDetails and inserted one document via the command line interface. I started the MongoDB server on the path C:\Program Files\MongoDB\Server\3.4\bin&gt;mongod. I opened another CMD prompt on the path C:\Program Files\MongoDB\Server\3.4\bin&gt;mongo to access the CLI. I then issued the command in the figure below to create the database and insert a document to the flightDetails collection.</w:t>
-      </w:r>
-      <w:r>
-        <w:t xml:space="preserve"> I chose to model a flight booking systems as….</w:t>
+        <w:t xml:space="preserve"> I started the MongoDB server on the path C:\Program Files\MongoDB\Server\3.4\bin&gt;mongod. I opened another CMD prompt on the path C:\Program Files\MongoDB\Server\3.4\bin&gt;mongo to access the CLI. </w:t>
+      </w:r>
+      <w:r>
+        <w:t xml:space="preserve">I switched to the flight database. </w:t>
+      </w:r>
+      <w:r>
+        <w:t>I then issued the command in the figure below to create the database and insert a document to the flightDetails collection.</w:t>
+      </w:r>
+      <w:r>
+        <w:t xml:space="preserve"> I chose to mod</w:t>
+      </w:r>
+      <w:r>
+        <w:t>el a flight booking systems as m</w:t>
+      </w:r>
+      <w:r>
+        <w:t>odern data doesn’t fit into the traditional rigidness of row and column relational table databases such as NoSQL. For instance: videos, audio files and websites are unstructured and all different. Most big data applications cannot be normalized into rows and columns. This appears to be the reason for NoSQLs adoption for big data applications.</w:t>
+      </w:r>
+      <w:r>
+        <w:t xml:space="preserve"> I used flights as a database as passenger may have more than one flight and a range of other options</w:t>
       </w:r>
     </w:p>
     <w:p/>
     <w:p>
       <w:pPr>
         <w:rPr>
+          <w:rStyle w:val="Heading2Char"/>
+          <w:rFonts w:asciiTheme="minorHAnsi" w:eastAsiaTheme="minorHAnsi" w:hAnsiTheme="minorHAnsi" w:cstheme="minorBidi"/>
+          <w:b w:val="0"/>
           <w:i/>
+          <w:color w:val="5A5A5A" w:themeColor="text2" w:themeTint="BF"/>
+          <w:sz w:val="22"/>
+          <w:szCs w:val="22"/>
         </w:rPr>
       </w:pPr>
       <w:r>
         <w:rPr>
           <w:i/>
         </w:rPr>
-        <w:t>Figure 1: Creating a database called flightDetails and inserting a document to the flightDetails collection</w:t>
+        <w:t>Figure 1: Creating a database called fligh</w:t>
+      </w:r>
+      <w:r>
+        <w:rPr>
+          <w:i/>
+        </w:rPr>
+        <w:t>t</w:t>
+      </w:r>
+      <w:r>
+        <w:rPr>
+          <w:i/>
+        </w:rPr>
+        <w:t xml:space="preserve"> and inserting a document to the flightDetails collection</w:t>
       </w:r>
     </w:p>
     <w:p>
@@ -1367,34 +1566,14 @@
     </w:p>
     <w:p>
       <w:pPr>
-        <w:pStyle w:val="ListParagraph"/>
-        <w:spacing w:after="0" w:line="240" w:lineRule="auto"/>
-        <w:textAlignment w:val="center"/>
-        <w:rPr>
-          <w:rStyle w:val="Heading2Char"/>
-        </w:rPr>
-      </w:pPr>
-    </w:p>
-    <w:p>
-      <w:pPr>
-        <w:pStyle w:val="ListParagraph"/>
-        <w:spacing w:after="0" w:line="240" w:lineRule="auto"/>
-        <w:textAlignment w:val="center"/>
-        <w:rPr>
-          <w:rStyle w:val="Heading2Char"/>
-        </w:rPr>
-      </w:pPr>
-    </w:p>
-    <w:p>
-      <w:pPr>
         <w:pStyle w:val="Heading3"/>
         <w:ind w:left="720"/>
       </w:pPr>
-      <w:bookmarkStart w:id="3" w:name="_Toc497178222"/>
+      <w:bookmarkStart w:id="4" w:name="_Toc497394002"/>
       <w:r>
         <w:t>RESTful Interface CRUD – Read</w:t>
       </w:r>
-      <w:bookmarkEnd w:id="3"/>
+      <w:bookmarkEnd w:id="4"/>
     </w:p>
     <w:p/>
     <w:p>
@@ -1700,12 +1879,12 @@
         <w:pStyle w:val="Heading3"/>
         <w:ind w:left="720"/>
       </w:pPr>
-      <w:bookmarkStart w:id="4" w:name="_Toc497178223"/>
+      <w:bookmarkStart w:id="5" w:name="_Toc497394003"/>
       <w:r>
         <w:lastRenderedPageBreak/>
         <w:t>RESTful Interface CRUD – Update</w:t>
       </w:r>
-      <w:bookmarkEnd w:id="4"/>
+      <w:bookmarkEnd w:id="5"/>
     </w:p>
     <w:p>
       <w:pPr>
@@ -1939,12 +2118,12 @@
         <w:pStyle w:val="Heading3"/>
         <w:ind w:left="720"/>
       </w:pPr>
-      <w:bookmarkStart w:id="5" w:name="_Toc497178224"/>
+      <w:bookmarkStart w:id="6" w:name="_Toc497394004"/>
       <w:r>
         <w:lastRenderedPageBreak/>
         <w:t>RESTful Interface CRUD – Delete</w:t>
       </w:r>
-      <w:bookmarkEnd w:id="5"/>
+      <w:bookmarkEnd w:id="6"/>
     </w:p>
     <w:p/>
     <w:p>
@@ -2150,7 +2329,7 @@
           <w:rStyle w:val="Heading2Char"/>
         </w:rPr>
       </w:pPr>
-      <w:bookmarkStart w:id="6" w:name="_Toc497178225"/>
+      <w:bookmarkStart w:id="7" w:name="_Toc497394005"/>
       <w:r>
         <w:rPr>
           <w:rStyle w:val="Heading2Char"/>
@@ -2178,28 +2357,42 @@
         </w:rPr>
         <w:t>and show the CRUD operations working through the UIF. Show a call to a mapreduce operation from within the programming language. Comment your code and show screen pictures of it working. (60%)</w:t>
       </w:r>
-      <w:bookmarkEnd w:id="6"/>
+      <w:bookmarkEnd w:id="7"/>
     </w:p>
     <w:p/>
     <w:p>
       <w:pPr>
         <w:pStyle w:val="Heading1"/>
       </w:pPr>
-      <w:bookmarkStart w:id="7" w:name="_Toc497178226"/>
+      <w:bookmarkStart w:id="8" w:name="_Toc497394006"/>
       <w:r>
         <w:t>NodeJS</w:t>
       </w:r>
-      <w:bookmarkEnd w:id="7"/>
+      <w:bookmarkEnd w:id="8"/>
       <w:r>
         <w:t xml:space="preserve"> </w:t>
       </w:r>
     </w:p>
     <w:p>
       <w:r>
-        <w:t>The driver I started out originally was NodeJS.</w:t>
-      </w:r>
+        <w:t xml:space="preserve">Project located at: </w:t>
+      </w:r>
+      <w:hyperlink r:id="rId19" w:history="1">
+        <w:r>
+          <w:rPr>
+            <w:rStyle w:val="Hyperlink"/>
+          </w:rPr>
+          <w:t>https://github.com/AoifeNicAntSaoir/NodeMongoDB/tree/master/MongoDBProject</w:t>
+        </w:r>
+      </w:hyperlink>
     </w:p>
     <w:p>
+      <w:r>
+        <w:t>The driver I sta</w:t>
+      </w:r>
+      <w:r>
+        <w:t xml:space="preserve">rted out originally was NodeJS. </w:t>
+      </w:r>
       <w:r>
         <w:t>Node.js is an open source server framework that allows you to run JavaScript on the server. I downloaded the MongoDB driver for NodeJS via npm (Node Package Manager).</w:t>
       </w:r>
@@ -2458,7 +2651,7 @@
                     <pic:cNvPicPr/>
                   </pic:nvPicPr>
                   <pic:blipFill>
-                    <a:blip r:embed="rId19"/>
+                    <a:blip r:embed="rId20"/>
                     <a:stretch>
                       <a:fillRect/>
                     </a:stretch>
@@ -3166,7 +3359,7 @@
                     <pic:cNvPicPr/>
                   </pic:nvPicPr>
                   <pic:blipFill>
-                    <a:blip r:embed="rId20"/>
+                    <a:blip r:embed="rId21"/>
                     <a:stretch>
                       <a:fillRect/>
                     </a:stretch>
@@ -3214,7 +3407,7 @@
                     </pic:cNvPicPr>
                   </pic:nvPicPr>
                   <pic:blipFill>
-                    <a:blip r:embed="rId21">
+                    <a:blip r:embed="rId22">
                       <a:extLst>
                         <a:ext uri="{28A0092B-C50C-407E-A947-70E740481C1C}">
                           <a14:useLocalDpi xmlns:a14="http://schemas.microsoft.com/office/drawing/2010/main" val="0"/>
@@ -3262,12 +3455,12 @@
       <w:pPr>
         <w:pStyle w:val="Heading2"/>
       </w:pPr>
-      <w:bookmarkStart w:id="8" w:name="_Toc497178227"/>
+      <w:bookmarkStart w:id="9" w:name="_Toc497394007"/>
       <w:r>
         <w:lastRenderedPageBreak/>
         <w:t>Node Modules</w:t>
       </w:r>
-      <w:bookmarkEnd w:id="8"/>
+      <w:bookmarkEnd w:id="9"/>
     </w:p>
     <w:p>
       <w:r>
@@ -3404,12 +3597,12 @@
       <w:pPr>
         <w:pStyle w:val="Heading2"/>
       </w:pPr>
-      <w:bookmarkStart w:id="9" w:name="_Toc497178228"/>
+      <w:bookmarkStart w:id="10" w:name="_Toc497394008"/>
       <w:r>
         <w:lastRenderedPageBreak/>
         <w:t>Create UIF</w:t>
       </w:r>
-      <w:bookmarkEnd w:id="9"/>
+      <w:bookmarkEnd w:id="10"/>
     </w:p>
     <w:p>
       <w:r>
@@ -3421,51 +3614,6 @@
             <wp:extent cx="5219700" cy="2841258"/>
             <wp:effectExtent l="0" t="0" r="0" b="0"/>
             <wp:docPr id="16" name="Picture 16"/>
-            <wp:cNvGraphicFramePr>
-              <a:graphicFrameLocks xmlns:a="http://schemas.openxmlformats.org/drawingml/2006/main" noChangeAspect="1"/>
-            </wp:cNvGraphicFramePr>
-            <a:graphic xmlns:a="http://schemas.openxmlformats.org/drawingml/2006/main">
-              <a:graphicData uri="http://schemas.openxmlformats.org/drawingml/2006/picture">
-                <pic:pic xmlns:pic="http://schemas.openxmlformats.org/drawingml/2006/picture">
-                  <pic:nvPicPr>
-                    <pic:cNvPr id="1" name=""/>
-                    <pic:cNvPicPr/>
-                  </pic:nvPicPr>
-                  <pic:blipFill>
-                    <a:blip r:embed="rId22"/>
-                    <a:stretch>
-                      <a:fillRect/>
-                    </a:stretch>
-                  </pic:blipFill>
-                  <pic:spPr>
-                    <a:xfrm>
-                      <a:off x="0" y="0"/>
-                      <a:ext cx="5232576" cy="2848267"/>
-                    </a:xfrm>
-                    <a:prstGeom prst="rect">
-                      <a:avLst/>
-                    </a:prstGeom>
-                  </pic:spPr>
-                </pic:pic>
-              </a:graphicData>
-            </a:graphic>
-          </wp:inline>
-        </w:drawing>
-      </w:r>
-      <w:r>
-        <w:t xml:space="preserve"> </w:t>
-      </w:r>
-    </w:p>
-    <w:p>
-      <w:r>
-        <w:rPr>
-          <w:noProof/>
-        </w:rPr>
-        <w:drawing>
-          <wp:inline distT="0" distB="0" distL="0" distR="0" wp14:anchorId="5E5D005C" wp14:editId="0EEB169B">
-            <wp:extent cx="8229600" cy="1119505"/>
-            <wp:effectExtent l="0" t="0" r="0" b="4445"/>
-            <wp:docPr id="17" name="Picture 17"/>
             <wp:cNvGraphicFramePr>
               <a:graphicFrameLocks xmlns:a="http://schemas.openxmlformats.org/drawingml/2006/main" noChangeAspect="1"/>
             </wp:cNvGraphicFramePr>
@@ -3485,7 +3633,7 @@
                   <pic:spPr>
                     <a:xfrm>
                       <a:off x="0" y="0"/>
-                      <a:ext cx="8229600" cy="1119505"/>
+                      <a:ext cx="5232576" cy="2848267"/>
                     </a:xfrm>
                     <a:prstGeom prst="rect">
                       <a:avLst/>
@@ -3497,6 +3645,9 @@
           </wp:inline>
         </w:drawing>
       </w:r>
+      <w:r>
+        <w:t xml:space="preserve"> </w:t>
+      </w:r>
     </w:p>
     <w:p>
       <w:r>
@@ -3504,10 +3655,10 @@
           <w:noProof/>
         </w:rPr>
         <w:drawing>
-          <wp:inline distT="0" distB="0" distL="0" distR="0" wp14:anchorId="45CD1DC1" wp14:editId="0A41ED23">
-            <wp:extent cx="3752850" cy="723900"/>
-            <wp:effectExtent l="0" t="0" r="0" b="0"/>
-            <wp:docPr id="18" name="Picture 18"/>
+          <wp:inline distT="0" distB="0" distL="0" distR="0" wp14:anchorId="5E5D005C" wp14:editId="0EEB169B">
+            <wp:extent cx="8229600" cy="1119505"/>
+            <wp:effectExtent l="0" t="0" r="0" b="4445"/>
+            <wp:docPr id="17" name="Picture 17"/>
             <wp:cNvGraphicFramePr>
               <a:graphicFrameLocks xmlns:a="http://schemas.openxmlformats.org/drawingml/2006/main" noChangeAspect="1"/>
             </wp:cNvGraphicFramePr>
@@ -3527,7 +3678,7 @@
                   <pic:spPr>
                     <a:xfrm>
                       <a:off x="0" y="0"/>
-                      <a:ext cx="3752850" cy="723900"/>
+                      <a:ext cx="8229600" cy="1119505"/>
                     </a:xfrm>
                     <a:prstGeom prst="rect">
                       <a:avLst/>
@@ -3541,26 +3692,15 @@
       </w:r>
     </w:p>
     <w:p>
-      <w:pPr>
-        <w:pStyle w:val="NormalWeb"/>
-        <w:shd w:val="clear" w:color="auto" w:fill="FFFFFF"/>
-        <w:rPr>
-          <w:rFonts w:ascii="Verdana" w:hAnsi="Verdana"/>
-          <w:color w:val="333333"/>
-          <w:sz w:val="27"/>
-          <w:szCs w:val="27"/>
-        </w:rPr>
-      </w:pPr>
       <w:r>
         <w:rPr>
           <w:noProof/>
         </w:rPr>
-        <w:lastRenderedPageBreak/>
         <w:drawing>
-          <wp:inline distT="0" distB="0" distL="0" distR="0" wp14:anchorId="0A154D2F" wp14:editId="6E3EAABC">
-            <wp:extent cx="8229600" cy="1958340"/>
-            <wp:effectExtent l="0" t="0" r="0" b="3810"/>
-            <wp:docPr id="19" name="Picture 19"/>
+          <wp:inline distT="0" distB="0" distL="0" distR="0" wp14:anchorId="45CD1DC1" wp14:editId="0A41ED23">
+            <wp:extent cx="3752850" cy="723900"/>
+            <wp:effectExtent l="0" t="0" r="0" b="0"/>
+            <wp:docPr id="18" name="Picture 18"/>
             <wp:cNvGraphicFramePr>
               <a:graphicFrameLocks xmlns:a="http://schemas.openxmlformats.org/drawingml/2006/main" noChangeAspect="1"/>
             </wp:cNvGraphicFramePr>
@@ -3580,7 +3720,7 @@
                   <pic:spPr>
                     <a:xfrm>
                       <a:off x="0" y="0"/>
-                      <a:ext cx="8229600" cy="1958340"/>
+                      <a:ext cx="3752850" cy="723900"/>
                     </a:xfrm>
                     <a:prstGeom prst="rect">
                       <a:avLst/>
@@ -3595,506 +3735,25 @@
     </w:p>
     <w:p>
       <w:pPr>
-        <w:pStyle w:val="Subtitle"/>
-      </w:pPr>
-      <w:r>
-        <w:t>Server.js code snippet</w:t>
-      </w:r>
-      <w:r>
-        <w:t xml:space="preserve"> </w:t>
-      </w:r>
-    </w:p>
-    <w:p>
-      <w:pPr>
         <w:pStyle w:val="NormalWeb"/>
         <w:shd w:val="clear" w:color="auto" w:fill="FFFFFF"/>
         <w:rPr>
           <w:rFonts w:ascii="Verdana" w:hAnsi="Verdana"/>
           <w:color w:val="333333"/>
-        </w:rPr>
-      </w:pPr>
-      <w:r>
-        <w:rPr>
-          <w:rFonts w:ascii="Consolas" w:hAnsi="Consolas"/>
-          <w:color w:val="333333"/>
-        </w:rPr>
-        <w:t>res.render('index.ejs', {flightDetails: result})</w:t>
-      </w:r>
-      <w:r>
-        <w:rPr>
-          <w:rFonts w:ascii="Verdana" w:hAnsi="Verdana"/>
-          <w:color w:val="333333"/>
-        </w:rPr>
-        <w:t xml:space="preserve"> – takes the name value from </w:t>
-      </w:r>
-      <w:r>
-        <w:rPr>
-          <w:rFonts w:ascii="Verdana" w:hAnsi="Verdana"/>
-          <w:color w:val="333333"/>
-        </w:rPr>
-        <w:t xml:space="preserve">the </w:t>
-      </w:r>
-      <w:r>
-        <w:rPr>
-          <w:rFonts w:ascii="Verdana" w:hAnsi="Verdana"/>
-          <w:color w:val="333333"/>
-        </w:rPr>
-        <w:t>html form in index.ejs</w:t>
-      </w:r>
-      <w:r>
-        <w:rPr>
-          <w:rFonts w:ascii="Verdana" w:hAnsi="Verdana"/>
-          <w:color w:val="333333"/>
-        </w:rPr>
-        <w:t xml:space="preserve">. </w:t>
-      </w:r>
-    </w:p>
-    <w:p>
-      <w:pPr>
-        <w:pStyle w:val="NormalWeb"/>
-        <w:shd w:val="clear" w:color="auto" w:fill="FFFFFF"/>
-        <w:rPr>
-          <w:rFonts w:ascii="Verdana" w:hAnsi="Verdana"/>
-          <w:color w:val="333333"/>
-        </w:rPr>
-      </w:pPr>
-      <w:r>
-        <w:rPr>
-          <w:rFonts w:ascii="Verdana" w:hAnsi="Verdana"/>
-          <w:color w:val="333333"/>
-        </w:rPr>
-        <w:t>For Example:</w:t>
-      </w:r>
-    </w:p>
-    <w:p>
-      <w:pPr>
-        <w:pStyle w:val="NormalWeb"/>
-        <w:shd w:val="clear" w:color="auto" w:fill="FFFFFF"/>
-        <w:rPr>
-          <w:rFonts w:ascii="Verdana" w:hAnsi="Verdana"/>
-          <w:color w:val="333333"/>
-        </w:rPr>
-      </w:pPr>
-      <w:r>
-        <w:rPr>
-          <w:rFonts w:ascii="Consolas" w:hAnsi="Consolas"/>
-          <w:color w:val="333333"/>
-        </w:rPr>
-        <w:t>&lt;input type="text" name="passportNo" required&gt;</w:t>
-      </w:r>
-      <w:r>
-        <w:rPr>
-          <w:rFonts w:ascii="Verdana" w:hAnsi="Verdana"/>
-          <w:color w:val="333333"/>
-        </w:rPr>
-        <w:t xml:space="preserve"> - value in json is passportNo</w:t>
-      </w:r>
-    </w:p>
-    <w:p>
-      <w:pPr>
-        <w:pStyle w:val="NormalWeb"/>
-        <w:shd w:val="clear" w:color="auto" w:fill="FFFFFF"/>
-        <w:rPr>
-          <w:rFonts w:ascii="Verdana" w:hAnsi="Verdana"/>
-          <w:color w:val="333333"/>
-        </w:rPr>
-      </w:pPr>
-      <w:r>
-        <w:rPr>
-          <w:rFonts w:ascii="Verdana" w:hAnsi="Verdana"/>
-          <w:color w:val="333333"/>
-        </w:rPr>
-        <w:t>Passport number and other entries are passed into the method and inserted into the flightDetails collection. On successful insertion, a console.log is printed out and the res.redirect(‘/’) reloads the page</w:t>
-      </w:r>
-    </w:p>
-    <w:p>
-      <w:pPr>
-        <w:pStyle w:val="HTMLPreformatted"/>
-        <w:shd w:val="clear" w:color="auto" w:fill="111111"/>
-        <w:spacing w:line="244" w:lineRule="atLeast"/>
-        <w:rPr>
-          <w:color w:val="333333"/>
-        </w:rPr>
-      </w:pPr>
-      <w:r>
-        <w:rPr>
-          <w:color w:val="FFFFFF"/>
-        </w:rPr>
-        <w:t>app.post(</w:t>
-      </w:r>
-      <w:r>
-        <w:rPr>
-          <w:color w:val="0086D2"/>
-        </w:rPr>
-        <w:t>'/flightDetails'</w:t>
-      </w:r>
-      <w:r>
-        <w:rPr>
-          <w:color w:val="FFFFFF"/>
-        </w:rPr>
-        <w:t>,</w:t>
-      </w:r>
-      <w:r>
-        <w:rPr>
-          <w:color w:val="333333"/>
-        </w:rPr>
-        <w:t xml:space="preserve"> </w:t>
-      </w:r>
-      <w:r>
-        <w:rPr>
-          <w:color w:val="FFFFFF"/>
-        </w:rPr>
-        <w:t>(req,</w:t>
-      </w:r>
-      <w:r>
-        <w:rPr>
-          <w:color w:val="333333"/>
-        </w:rPr>
-        <w:t xml:space="preserve"> </w:t>
-      </w:r>
-      <w:r>
-        <w:rPr>
-          <w:color w:val="FFFFFF"/>
-        </w:rPr>
-        <w:t>res)</w:t>
-      </w:r>
-      <w:r>
-        <w:rPr>
-          <w:color w:val="333333"/>
-        </w:rPr>
-        <w:t xml:space="preserve"> </w:t>
-      </w:r>
-      <w:r>
-        <w:rPr>
-          <w:color w:val="FFFFFF"/>
-        </w:rPr>
-        <w:t>=&gt;</w:t>
-      </w:r>
-      <w:r>
-        <w:rPr>
-          <w:color w:val="333333"/>
-        </w:rPr>
-        <w:t xml:space="preserve"> </w:t>
-      </w:r>
-      <w:r>
-        <w:rPr>
-          <w:color w:val="FFFFFF"/>
-        </w:rPr>
-        <w:t>{</w:t>
-      </w:r>
-    </w:p>
-    <w:p>
-      <w:pPr>
-        <w:pStyle w:val="HTMLPreformatted"/>
-        <w:shd w:val="clear" w:color="auto" w:fill="111111"/>
-        <w:spacing w:line="244" w:lineRule="atLeast"/>
-        <w:rPr>
-          <w:color w:val="333333"/>
-        </w:rPr>
-      </w:pPr>
-      <w:r>
-        <w:rPr>
-          <w:color w:val="333333"/>
-        </w:rPr>
-        <w:t xml:space="preserve">  </w:t>
-      </w:r>
-      <w:r>
-        <w:rPr>
-          <w:color w:val="FFFFFF"/>
-        </w:rPr>
-        <w:t>db.collection(</w:t>
-      </w:r>
-      <w:r>
-        <w:rPr>
-          <w:color w:val="0086D2"/>
-        </w:rPr>
-        <w:t>'flightDetails'</w:t>
-      </w:r>
-      <w:r>
-        <w:rPr>
-          <w:color w:val="FFFFFF"/>
-        </w:rPr>
-        <w:t>).save(req.body,</w:t>
-      </w:r>
-      <w:r>
-        <w:rPr>
-          <w:color w:val="333333"/>
-        </w:rPr>
-        <w:t xml:space="preserve"> </w:t>
-      </w:r>
-      <w:r>
-        <w:rPr>
-          <w:color w:val="FFFFFF"/>
-        </w:rPr>
-        <w:t>(err,</w:t>
-      </w:r>
-      <w:r>
-        <w:rPr>
-          <w:color w:val="333333"/>
-        </w:rPr>
-        <w:t xml:space="preserve"> </w:t>
-      </w:r>
-      <w:r>
-        <w:rPr>
-          <w:color w:val="FFFFFF"/>
-        </w:rPr>
-        <w:t>result)</w:t>
-      </w:r>
-      <w:r>
-        <w:rPr>
-          <w:color w:val="333333"/>
-        </w:rPr>
-        <w:t xml:space="preserve"> </w:t>
-      </w:r>
-      <w:r>
-        <w:rPr>
-          <w:color w:val="FFFFFF"/>
-        </w:rPr>
-        <w:t>=&gt;</w:t>
-      </w:r>
-      <w:r>
-        <w:rPr>
-          <w:color w:val="333333"/>
-        </w:rPr>
-        <w:t xml:space="preserve"> </w:t>
-      </w:r>
-      <w:r>
-        <w:rPr>
-          <w:color w:val="FFFFFF"/>
-        </w:rPr>
-        <w:t>{</w:t>
-      </w:r>
-    </w:p>
-    <w:p>
-      <w:pPr>
-        <w:pStyle w:val="HTMLPreformatted"/>
-        <w:shd w:val="clear" w:color="auto" w:fill="111111"/>
-        <w:spacing w:line="244" w:lineRule="atLeast"/>
-        <w:rPr>
-          <w:color w:val="333333"/>
-        </w:rPr>
-      </w:pPr>
-      <w:r>
-        <w:rPr>
-          <w:color w:val="333333"/>
-        </w:rPr>
-        <w:t xml:space="preserve">    </w:t>
-      </w:r>
-      <w:r>
-        <w:rPr>
-          <w:b/>
-          <w:bCs/>
-          <w:color w:val="FB660A"/>
-        </w:rPr>
-        <w:t>if</w:t>
-      </w:r>
-      <w:r>
-        <w:rPr>
-          <w:color w:val="333333"/>
-        </w:rPr>
-        <w:t xml:space="preserve"> </w:t>
-      </w:r>
-      <w:r>
-        <w:rPr>
-          <w:color w:val="FFFFFF"/>
-        </w:rPr>
-        <w:t>(err)</w:t>
-      </w:r>
-      <w:r>
-        <w:rPr>
-          <w:color w:val="333333"/>
-        </w:rPr>
-        <w:t xml:space="preserve"> </w:t>
-      </w:r>
-      <w:r>
-        <w:rPr>
-          <w:b/>
-          <w:bCs/>
-          <w:color w:val="FB660A"/>
-        </w:rPr>
-        <w:t>return</w:t>
-      </w:r>
-      <w:r>
-        <w:rPr>
-          <w:color w:val="333333"/>
-        </w:rPr>
-        <w:t xml:space="preserve"> </w:t>
-      </w:r>
-      <w:r>
-        <w:rPr>
-          <w:color w:val="FFFFFF"/>
-        </w:rPr>
-        <w:t>console.log(err)</w:t>
-      </w:r>
-    </w:p>
-    <w:p>
-      <w:pPr>
-        <w:pStyle w:val="HTMLPreformatted"/>
-        <w:shd w:val="clear" w:color="auto" w:fill="111111"/>
-        <w:spacing w:line="244" w:lineRule="atLeast"/>
-        <w:rPr>
-          <w:color w:val="333333"/>
-        </w:rPr>
-      </w:pPr>
-      <w:r>
-        <w:rPr>
-          <w:color w:val="333333"/>
-        </w:rPr>
-        <w:t xml:space="preserve">    </w:t>
-      </w:r>
-      <w:r>
-        <w:rPr>
-          <w:color w:val="FFFFFF"/>
-        </w:rPr>
-        <w:t>console.log(</w:t>
-      </w:r>
-      <w:r>
-        <w:rPr>
-          <w:color w:val="0086D2"/>
-        </w:rPr>
-        <w:t>'saved to database'</w:t>
-      </w:r>
-      <w:r>
-        <w:rPr>
-          <w:color w:val="FFFFFF"/>
-        </w:rPr>
-        <w:t>)</w:t>
-      </w:r>
-    </w:p>
-    <w:p>
-      <w:pPr>
-        <w:pStyle w:val="HTMLPreformatted"/>
-        <w:shd w:val="clear" w:color="auto" w:fill="111111"/>
-        <w:spacing w:line="244" w:lineRule="atLeast"/>
-        <w:rPr>
-          <w:color w:val="333333"/>
-        </w:rPr>
-      </w:pPr>
-      <w:r>
-        <w:rPr>
-          <w:color w:val="333333"/>
-        </w:rPr>
-        <w:t xml:space="preserve">    </w:t>
-      </w:r>
-      <w:r>
-        <w:rPr>
-          <w:color w:val="FFFFFF"/>
-        </w:rPr>
-        <w:t>res.redirect(</w:t>
-      </w:r>
-      <w:r>
-        <w:rPr>
-          <w:color w:val="0086D2"/>
-        </w:rPr>
-        <w:t>'/'</w:t>
-      </w:r>
-      <w:r>
-        <w:rPr>
-          <w:color w:val="FFFFFF"/>
-        </w:rPr>
-        <w:t>)</w:t>
-      </w:r>
-    </w:p>
-    <w:p>
-      <w:pPr>
-        <w:pStyle w:val="HTMLPreformatted"/>
-        <w:shd w:val="clear" w:color="auto" w:fill="111111"/>
-        <w:spacing w:line="244" w:lineRule="atLeast"/>
-        <w:rPr>
-          <w:color w:val="333333"/>
-        </w:rPr>
-      </w:pPr>
-      <w:r>
-        <w:rPr>
-          <w:color w:val="333333"/>
-        </w:rPr>
-        <w:t xml:space="preserve">  </w:t>
-      </w:r>
-      <w:r>
-        <w:rPr>
-          <w:color w:val="FFFFFF"/>
-        </w:rPr>
-        <w:t>})</w:t>
-      </w:r>
-    </w:p>
-    <w:p>
-      <w:pPr>
-        <w:pStyle w:val="HTMLPreformatted"/>
-        <w:shd w:val="clear" w:color="auto" w:fill="111111"/>
-        <w:spacing w:line="244" w:lineRule="atLeast"/>
-        <w:rPr>
-          <w:color w:val="333333"/>
-        </w:rPr>
-      </w:pPr>
-      <w:r>
-        <w:rPr>
-          <w:color w:val="FFFFFF"/>
-        </w:rPr>
-        <w:t>})</w:t>
-      </w:r>
-    </w:p>
-    <w:p/>
-    <w:p>
-      <w:pPr>
-        <w:pStyle w:val="Heading2"/>
-      </w:pPr>
-      <w:bookmarkStart w:id="10" w:name="_Toc497178229"/>
-      <w:r>
+          <w:sz w:val="27"/>
+          <w:szCs w:val="27"/>
+        </w:rPr>
+      </w:pPr>
+      <w:r>
+        <w:rPr>
+          <w:noProof/>
+        </w:rPr>
         <w:lastRenderedPageBreak/>
-        <w:t>Read UIF</w:t>
-      </w:r>
-      <w:bookmarkEnd w:id="10"/>
-    </w:p>
-    <w:p>
-      <w:r>
-        <w:t xml:space="preserve">Read </w:t>
-      </w:r>
-      <w:r>
-        <w:t xml:space="preserve">selected attributes of the JSON document </w:t>
-      </w:r>
-      <w:r>
-        <w:t>into</w:t>
-      </w:r>
-      <w:r>
-        <w:t xml:space="preserve"> a</w:t>
-      </w:r>
-      <w:r>
-        <w:t xml:space="preserve"> </w:t>
-      </w:r>
-      <w:r>
-        <w:t>HTML</w:t>
-      </w:r>
-      <w:r>
-        <w:t xml:space="preserve"> table with </w:t>
-      </w:r>
-      <w:r>
-        <w:t>NodeJS and Express</w:t>
-      </w:r>
-      <w:r>
-        <w:t>. The result of the inserted document above appears in the table. The html file below is in a ejs file.</w:t>
-      </w:r>
-    </w:p>
-    <w:p>
-      <w:pPr>
-        <w:pStyle w:val="Subtitle"/>
-      </w:pPr>
-      <w:r>
-        <w:t>EJS</w:t>
-      </w:r>
-    </w:p>
-    <w:p>
-      <w:r>
-        <w:t>"E" is for "effective." EJS is a simple templating language that lets you generate HTML markup with plain JavaScript</w:t>
-      </w:r>
-      <w:r>
-        <w:rPr>
-          <w:noProof/>
-        </w:rPr>
         <w:drawing>
-          <wp:inline distT="0" distB="0" distL="0" distR="0" wp14:anchorId="54B761DF" wp14:editId="1A32830D">
-            <wp:extent cx="8054340" cy="1150354"/>
-            <wp:effectExtent l="0" t="0" r="3810" b="0"/>
-            <wp:docPr id="22" name="Picture 22"/>
+          <wp:inline distT="0" distB="0" distL="0" distR="0" wp14:anchorId="0A154D2F" wp14:editId="6E3EAABC">
+            <wp:extent cx="8229600" cy="1958340"/>
+            <wp:effectExtent l="0" t="0" r="0" b="3810"/>
+            <wp:docPr id="19" name="Picture 19"/>
             <wp:cNvGraphicFramePr>
               <a:graphicFrameLocks xmlns:a="http://schemas.openxmlformats.org/drawingml/2006/main" noChangeAspect="1"/>
             </wp:cNvGraphicFramePr>
@@ -4114,6 +3773,540 @@
                   <pic:spPr>
                     <a:xfrm>
                       <a:off x="0" y="0"/>
+                      <a:ext cx="8229600" cy="1958340"/>
+                    </a:xfrm>
+                    <a:prstGeom prst="rect">
+                      <a:avLst/>
+                    </a:prstGeom>
+                  </pic:spPr>
+                </pic:pic>
+              </a:graphicData>
+            </a:graphic>
+          </wp:inline>
+        </w:drawing>
+      </w:r>
+    </w:p>
+    <w:p>
+      <w:pPr>
+        <w:pStyle w:val="Subtitle"/>
+      </w:pPr>
+      <w:r>
+        <w:t>Server.js code snippet</w:t>
+      </w:r>
+      <w:r>
+        <w:t xml:space="preserve"> </w:t>
+      </w:r>
+    </w:p>
+    <w:p>
+      <w:pPr>
+        <w:pStyle w:val="NormalWeb"/>
+        <w:shd w:val="clear" w:color="auto" w:fill="FFFFFF"/>
+        <w:rPr>
+          <w:rFonts w:ascii="Verdana" w:hAnsi="Verdana"/>
+          <w:color w:val="333333"/>
+        </w:rPr>
+      </w:pPr>
+      <w:r>
+        <w:rPr>
+          <w:rFonts w:ascii="Consolas" w:hAnsi="Consolas"/>
+          <w:color w:val="333333"/>
+        </w:rPr>
+        <w:t>res.render('index.ejs', {flightDetails: result})</w:t>
+      </w:r>
+      <w:r>
+        <w:rPr>
+          <w:rFonts w:ascii="Verdana" w:hAnsi="Verdana"/>
+          <w:color w:val="333333"/>
+        </w:rPr>
+        <w:t xml:space="preserve"> – takes the name value from </w:t>
+      </w:r>
+      <w:r>
+        <w:rPr>
+          <w:rFonts w:ascii="Verdana" w:hAnsi="Verdana"/>
+          <w:color w:val="333333"/>
+        </w:rPr>
+        <w:t xml:space="preserve">the </w:t>
+      </w:r>
+      <w:r>
+        <w:rPr>
+          <w:rFonts w:ascii="Verdana" w:hAnsi="Verdana"/>
+          <w:color w:val="333333"/>
+        </w:rPr>
+        <w:t>html form in index.ejs</w:t>
+      </w:r>
+      <w:r>
+        <w:rPr>
+          <w:rFonts w:ascii="Verdana" w:hAnsi="Verdana"/>
+          <w:color w:val="333333"/>
+        </w:rPr>
+        <w:t xml:space="preserve">. </w:t>
+      </w:r>
+    </w:p>
+    <w:p>
+      <w:pPr>
+        <w:pStyle w:val="NormalWeb"/>
+        <w:shd w:val="clear" w:color="auto" w:fill="FFFFFF"/>
+        <w:rPr>
+          <w:rFonts w:ascii="Verdana" w:hAnsi="Verdana"/>
+          <w:color w:val="333333"/>
+        </w:rPr>
+      </w:pPr>
+      <w:r>
+        <w:rPr>
+          <w:rFonts w:ascii="Verdana" w:hAnsi="Verdana"/>
+          <w:color w:val="333333"/>
+        </w:rPr>
+        <w:t>For Example:</w:t>
+      </w:r>
+    </w:p>
+    <w:p>
+      <w:pPr>
+        <w:pStyle w:val="NormalWeb"/>
+        <w:shd w:val="clear" w:color="auto" w:fill="FFFFFF"/>
+        <w:rPr>
+          <w:rFonts w:ascii="Verdana" w:hAnsi="Verdana"/>
+          <w:color w:val="333333"/>
+        </w:rPr>
+      </w:pPr>
+      <w:r>
+        <w:rPr>
+          <w:rFonts w:ascii="Consolas" w:hAnsi="Consolas"/>
+          <w:color w:val="333333"/>
+        </w:rPr>
+        <w:t>&lt;input type="text" name="passportNo" required&gt;</w:t>
+      </w:r>
+      <w:r>
+        <w:rPr>
+          <w:rFonts w:ascii="Verdana" w:hAnsi="Verdana"/>
+          <w:color w:val="333333"/>
+        </w:rPr>
+        <w:t xml:space="preserve"> - value in json is passportNo</w:t>
+      </w:r>
+    </w:p>
+    <w:p>
+      <w:pPr>
+        <w:pStyle w:val="NormalWeb"/>
+        <w:shd w:val="clear" w:color="auto" w:fill="FFFFFF"/>
+        <w:rPr>
+          <w:rFonts w:ascii="Verdana" w:hAnsi="Verdana"/>
+          <w:color w:val="333333"/>
+        </w:rPr>
+      </w:pPr>
+      <w:r>
+        <w:rPr>
+          <w:rFonts w:ascii="Verdana" w:hAnsi="Verdana"/>
+          <w:color w:val="333333"/>
+        </w:rPr>
+        <w:t>Passport number and other entries are passed into the method and inserted into the flightDetails collection. On successful insertion, a console.log is printed out and the res.redirect(‘/’) reloads the page</w:t>
+      </w:r>
+    </w:p>
+    <w:p>
+      <w:pPr>
+        <w:pStyle w:val="HTMLPreformatted"/>
+        <w:shd w:val="clear" w:color="auto" w:fill="111111"/>
+        <w:spacing w:line="244" w:lineRule="atLeast"/>
+        <w:rPr>
+          <w:color w:val="333333"/>
+        </w:rPr>
+      </w:pPr>
+      <w:r>
+        <w:rPr>
+          <w:color w:val="FFFFFF"/>
+        </w:rPr>
+        <w:t>app.post(</w:t>
+      </w:r>
+      <w:r>
+        <w:rPr>
+          <w:color w:val="0086D2"/>
+        </w:rPr>
+        <w:t>'/flightDetails'</w:t>
+      </w:r>
+      <w:r>
+        <w:rPr>
+          <w:color w:val="FFFFFF"/>
+        </w:rPr>
+        <w:t>,</w:t>
+      </w:r>
+      <w:r>
+        <w:rPr>
+          <w:color w:val="333333"/>
+        </w:rPr>
+        <w:t xml:space="preserve"> </w:t>
+      </w:r>
+      <w:r>
+        <w:rPr>
+          <w:color w:val="FFFFFF"/>
+        </w:rPr>
+        <w:t>(req,</w:t>
+      </w:r>
+      <w:r>
+        <w:rPr>
+          <w:color w:val="333333"/>
+        </w:rPr>
+        <w:t xml:space="preserve"> </w:t>
+      </w:r>
+      <w:r>
+        <w:rPr>
+          <w:color w:val="FFFFFF"/>
+        </w:rPr>
+        <w:t>res)</w:t>
+      </w:r>
+      <w:r>
+        <w:rPr>
+          <w:color w:val="333333"/>
+        </w:rPr>
+        <w:t xml:space="preserve"> </w:t>
+      </w:r>
+      <w:r>
+        <w:rPr>
+          <w:color w:val="FFFFFF"/>
+        </w:rPr>
+        <w:t>=&gt;</w:t>
+      </w:r>
+      <w:r>
+        <w:rPr>
+          <w:color w:val="333333"/>
+        </w:rPr>
+        <w:t xml:space="preserve"> </w:t>
+      </w:r>
+      <w:r>
+        <w:rPr>
+          <w:color w:val="FFFFFF"/>
+        </w:rPr>
+        <w:t>{</w:t>
+      </w:r>
+    </w:p>
+    <w:p>
+      <w:pPr>
+        <w:pStyle w:val="HTMLPreformatted"/>
+        <w:shd w:val="clear" w:color="auto" w:fill="111111"/>
+        <w:spacing w:line="244" w:lineRule="atLeast"/>
+        <w:rPr>
+          <w:color w:val="333333"/>
+        </w:rPr>
+      </w:pPr>
+      <w:r>
+        <w:rPr>
+          <w:color w:val="333333"/>
+        </w:rPr>
+        <w:t xml:space="preserve">  </w:t>
+      </w:r>
+      <w:r>
+        <w:rPr>
+          <w:color w:val="FFFFFF"/>
+        </w:rPr>
+        <w:t>db.collection(</w:t>
+      </w:r>
+      <w:r>
+        <w:rPr>
+          <w:color w:val="0086D2"/>
+        </w:rPr>
+        <w:t>'flightDetails'</w:t>
+      </w:r>
+      <w:r>
+        <w:rPr>
+          <w:color w:val="FFFFFF"/>
+        </w:rPr>
+        <w:t>).save(req.body,</w:t>
+      </w:r>
+      <w:r>
+        <w:rPr>
+          <w:color w:val="333333"/>
+        </w:rPr>
+        <w:t xml:space="preserve"> </w:t>
+      </w:r>
+      <w:r>
+        <w:rPr>
+          <w:color w:val="FFFFFF"/>
+        </w:rPr>
+        <w:t>(err,</w:t>
+      </w:r>
+      <w:r>
+        <w:rPr>
+          <w:color w:val="333333"/>
+        </w:rPr>
+        <w:t xml:space="preserve"> </w:t>
+      </w:r>
+      <w:r>
+        <w:rPr>
+          <w:color w:val="FFFFFF"/>
+        </w:rPr>
+        <w:t>result)</w:t>
+      </w:r>
+      <w:r>
+        <w:rPr>
+          <w:color w:val="333333"/>
+        </w:rPr>
+        <w:t xml:space="preserve"> </w:t>
+      </w:r>
+      <w:r>
+        <w:rPr>
+          <w:color w:val="FFFFFF"/>
+        </w:rPr>
+        <w:t>=&gt;</w:t>
+      </w:r>
+      <w:r>
+        <w:rPr>
+          <w:color w:val="333333"/>
+        </w:rPr>
+        <w:t xml:space="preserve"> </w:t>
+      </w:r>
+      <w:r>
+        <w:rPr>
+          <w:color w:val="FFFFFF"/>
+        </w:rPr>
+        <w:t>{</w:t>
+      </w:r>
+    </w:p>
+    <w:p>
+      <w:pPr>
+        <w:pStyle w:val="HTMLPreformatted"/>
+        <w:shd w:val="clear" w:color="auto" w:fill="111111"/>
+        <w:spacing w:line="244" w:lineRule="atLeast"/>
+        <w:rPr>
+          <w:color w:val="333333"/>
+        </w:rPr>
+      </w:pPr>
+      <w:r>
+        <w:rPr>
+          <w:color w:val="333333"/>
+        </w:rPr>
+        <w:t xml:space="preserve">    </w:t>
+      </w:r>
+      <w:r>
+        <w:rPr>
+          <w:b/>
+          <w:bCs/>
+          <w:color w:val="FB660A"/>
+        </w:rPr>
+        <w:t>if</w:t>
+      </w:r>
+      <w:r>
+        <w:rPr>
+          <w:color w:val="333333"/>
+        </w:rPr>
+        <w:t xml:space="preserve"> </w:t>
+      </w:r>
+      <w:r>
+        <w:rPr>
+          <w:color w:val="FFFFFF"/>
+        </w:rPr>
+        <w:t>(err)</w:t>
+      </w:r>
+      <w:r>
+        <w:rPr>
+          <w:color w:val="333333"/>
+        </w:rPr>
+        <w:t xml:space="preserve"> </w:t>
+      </w:r>
+      <w:r>
+        <w:rPr>
+          <w:b/>
+          <w:bCs/>
+          <w:color w:val="FB660A"/>
+        </w:rPr>
+        <w:t>return</w:t>
+      </w:r>
+      <w:r>
+        <w:rPr>
+          <w:color w:val="333333"/>
+        </w:rPr>
+        <w:t xml:space="preserve"> </w:t>
+      </w:r>
+      <w:r>
+        <w:rPr>
+          <w:color w:val="FFFFFF"/>
+        </w:rPr>
+        <w:t>console.log(err)</w:t>
+      </w:r>
+    </w:p>
+    <w:p>
+      <w:pPr>
+        <w:pStyle w:val="HTMLPreformatted"/>
+        <w:shd w:val="clear" w:color="auto" w:fill="111111"/>
+        <w:spacing w:line="244" w:lineRule="atLeast"/>
+        <w:rPr>
+          <w:color w:val="333333"/>
+        </w:rPr>
+      </w:pPr>
+      <w:r>
+        <w:rPr>
+          <w:color w:val="333333"/>
+        </w:rPr>
+        <w:t xml:space="preserve">    </w:t>
+      </w:r>
+      <w:r>
+        <w:rPr>
+          <w:color w:val="FFFFFF"/>
+        </w:rPr>
+        <w:t>console.log(</w:t>
+      </w:r>
+      <w:r>
+        <w:rPr>
+          <w:color w:val="0086D2"/>
+        </w:rPr>
+        <w:t>'saved to database'</w:t>
+      </w:r>
+      <w:r>
+        <w:rPr>
+          <w:color w:val="FFFFFF"/>
+        </w:rPr>
+        <w:t>)</w:t>
+      </w:r>
+    </w:p>
+    <w:p>
+      <w:pPr>
+        <w:pStyle w:val="HTMLPreformatted"/>
+        <w:shd w:val="clear" w:color="auto" w:fill="111111"/>
+        <w:spacing w:line="244" w:lineRule="atLeast"/>
+        <w:rPr>
+          <w:color w:val="333333"/>
+        </w:rPr>
+      </w:pPr>
+      <w:r>
+        <w:rPr>
+          <w:color w:val="333333"/>
+        </w:rPr>
+        <w:t xml:space="preserve">    </w:t>
+      </w:r>
+      <w:r>
+        <w:rPr>
+          <w:color w:val="FFFFFF"/>
+        </w:rPr>
+        <w:t>res.redirect(</w:t>
+      </w:r>
+      <w:r>
+        <w:rPr>
+          <w:color w:val="0086D2"/>
+        </w:rPr>
+        <w:t>'/'</w:t>
+      </w:r>
+      <w:r>
+        <w:rPr>
+          <w:color w:val="FFFFFF"/>
+        </w:rPr>
+        <w:t>)</w:t>
+      </w:r>
+    </w:p>
+    <w:p>
+      <w:pPr>
+        <w:pStyle w:val="HTMLPreformatted"/>
+        <w:shd w:val="clear" w:color="auto" w:fill="111111"/>
+        <w:spacing w:line="244" w:lineRule="atLeast"/>
+        <w:rPr>
+          <w:color w:val="333333"/>
+        </w:rPr>
+      </w:pPr>
+      <w:r>
+        <w:rPr>
+          <w:color w:val="333333"/>
+        </w:rPr>
+        <w:t xml:space="preserve">  </w:t>
+      </w:r>
+      <w:r>
+        <w:rPr>
+          <w:color w:val="FFFFFF"/>
+        </w:rPr>
+        <w:t>})</w:t>
+      </w:r>
+    </w:p>
+    <w:p>
+      <w:pPr>
+        <w:pStyle w:val="HTMLPreformatted"/>
+        <w:shd w:val="clear" w:color="auto" w:fill="111111"/>
+        <w:spacing w:line="244" w:lineRule="atLeast"/>
+        <w:rPr>
+          <w:color w:val="333333"/>
+        </w:rPr>
+      </w:pPr>
+      <w:r>
+        <w:rPr>
+          <w:color w:val="FFFFFF"/>
+        </w:rPr>
+        <w:t>})</w:t>
+      </w:r>
+    </w:p>
+    <w:p/>
+    <w:p>
+      <w:pPr>
+        <w:pStyle w:val="Heading2"/>
+      </w:pPr>
+      <w:bookmarkStart w:id="11" w:name="_Toc497394009"/>
+      <w:r>
+        <w:lastRenderedPageBreak/>
+        <w:t>Read UIF</w:t>
+      </w:r>
+      <w:bookmarkEnd w:id="11"/>
+    </w:p>
+    <w:p>
+      <w:r>
+        <w:t xml:space="preserve">Read </w:t>
+      </w:r>
+      <w:r>
+        <w:t xml:space="preserve">selected attributes of the JSON document </w:t>
+      </w:r>
+      <w:r>
+        <w:t>into</w:t>
+      </w:r>
+      <w:r>
+        <w:t xml:space="preserve"> a</w:t>
+      </w:r>
+      <w:r>
+        <w:t xml:space="preserve"> </w:t>
+      </w:r>
+      <w:r>
+        <w:t>HTML</w:t>
+      </w:r>
+      <w:r>
+        <w:t xml:space="preserve"> table with </w:t>
+      </w:r>
+      <w:r>
+        <w:t>NodeJS and Express</w:t>
+      </w:r>
+      <w:r>
+        <w:t>. The result of the inserted document above appears in the table. The html file below is in a ejs file.</w:t>
+      </w:r>
+    </w:p>
+    <w:p>
+      <w:pPr>
+        <w:pStyle w:val="Subtitle"/>
+      </w:pPr>
+      <w:r>
+        <w:t>EJS</w:t>
+      </w:r>
+    </w:p>
+    <w:p>
+      <w:r>
+        <w:t>"E" is for "effective." EJS is a simple templating language that lets you generate HTML markup with plain JavaScript</w:t>
+      </w:r>
+      <w:r>
+        <w:rPr>
+          <w:noProof/>
+        </w:rPr>
+        <w:drawing>
+          <wp:inline distT="0" distB="0" distL="0" distR="0" wp14:anchorId="54B761DF" wp14:editId="1A32830D">
+            <wp:extent cx="8054340" cy="1150354"/>
+            <wp:effectExtent l="0" t="0" r="3810" b="0"/>
+            <wp:docPr id="22" name="Picture 22"/>
+            <wp:cNvGraphicFramePr>
+              <a:graphicFrameLocks xmlns:a="http://schemas.openxmlformats.org/drawingml/2006/main" noChangeAspect="1"/>
+            </wp:cNvGraphicFramePr>
+            <a:graphic xmlns:a="http://schemas.openxmlformats.org/drawingml/2006/main">
+              <a:graphicData uri="http://schemas.openxmlformats.org/drawingml/2006/picture">
+                <pic:pic xmlns:pic="http://schemas.openxmlformats.org/drawingml/2006/picture">
+                  <pic:nvPicPr>
+                    <pic:cNvPr id="1" name=""/>
+                    <pic:cNvPicPr/>
+                  </pic:nvPicPr>
+                  <pic:blipFill>
+                    <a:blip r:embed="rId27"/>
+                    <a:stretch>
+                      <a:fillRect/>
+                    </a:stretch>
+                  </pic:blipFill>
+                  <pic:spPr>
+                    <a:xfrm>
+                      <a:off x="0" y="0"/>
                       <a:ext cx="8064608" cy="1151820"/>
                     </a:xfrm>
                     <a:prstGeom prst="rect">
@@ -4135,11 +4328,11 @@
       <w:r>
         <w:t xml:space="preserve">Server.js Code </w:t>
       </w:r>
-      <w:bookmarkStart w:id="11" w:name="_Hlk497176283"/>
+      <w:bookmarkStart w:id="12" w:name="_Hlk497176283"/>
       <w:r>
         <w:t>Snippet</w:t>
       </w:r>
-      <w:bookmarkEnd w:id="11"/>
+      <w:bookmarkEnd w:id="12"/>
     </w:p>
     <w:p>
       <w:pPr>
@@ -4537,7 +4730,7 @@
                     <pic:cNvPicPr/>
                   </pic:nvPicPr>
                   <pic:blipFill>
-                    <a:blip r:embed="rId27"/>
+                    <a:blip r:embed="rId28"/>
                     <a:stretch>
                       <a:fillRect/>
                     </a:stretch>
@@ -4595,12 +4788,12 @@
       <w:pPr>
         <w:pStyle w:val="Heading2"/>
       </w:pPr>
-      <w:bookmarkStart w:id="12" w:name="_Toc497178230"/>
+      <w:bookmarkStart w:id="13" w:name="_Toc497394010"/>
       <w:r>
         <w:lastRenderedPageBreak/>
         <w:t>Update UIF</w:t>
       </w:r>
-      <w:bookmarkEnd w:id="12"/>
+      <w:bookmarkEnd w:id="13"/>
     </w:p>
     <w:p>
       <w:r>
@@ -4778,12 +4971,12 @@
       <w:pPr>
         <w:pStyle w:val="Heading2"/>
       </w:pPr>
-      <w:bookmarkStart w:id="13" w:name="_Toc497178231"/>
+      <w:bookmarkStart w:id="14" w:name="_Toc497394011"/>
       <w:r>
         <w:lastRenderedPageBreak/>
         <w:t>Delete UIF</w:t>
       </w:r>
-      <w:bookmarkEnd w:id="13"/>
+      <w:bookmarkEnd w:id="14"/>
     </w:p>
     <w:p>
       <w:r>
@@ -4803,48 +4996,6 @@
             <wp:extent cx="8229600" cy="1156970"/>
             <wp:effectExtent l="0" t="0" r="0" b="5080"/>
             <wp:docPr id="23" name="Picture 23"/>
-            <wp:cNvGraphicFramePr>
-              <a:graphicFrameLocks xmlns:a="http://schemas.openxmlformats.org/drawingml/2006/main" noChangeAspect="1"/>
-            </wp:cNvGraphicFramePr>
-            <a:graphic xmlns:a="http://schemas.openxmlformats.org/drawingml/2006/main">
-              <a:graphicData uri="http://schemas.openxmlformats.org/drawingml/2006/picture">
-                <pic:pic xmlns:pic="http://schemas.openxmlformats.org/drawingml/2006/picture">
-                  <pic:nvPicPr>
-                    <pic:cNvPr id="1" name=""/>
-                    <pic:cNvPicPr/>
-                  </pic:nvPicPr>
-                  <pic:blipFill>
-                    <a:blip r:embed="rId28"/>
-                    <a:stretch>
-                      <a:fillRect/>
-                    </a:stretch>
-                  </pic:blipFill>
-                  <pic:spPr>
-                    <a:xfrm>
-                      <a:off x="0" y="0"/>
-                      <a:ext cx="8229600" cy="1156970"/>
-                    </a:xfrm>
-                    <a:prstGeom prst="rect">
-                      <a:avLst/>
-                    </a:prstGeom>
-                  </pic:spPr>
-                </pic:pic>
-              </a:graphicData>
-            </a:graphic>
-          </wp:inline>
-        </w:drawing>
-      </w:r>
-    </w:p>
-    <w:p>
-      <w:r>
-        <w:rPr>
-          <w:noProof/>
-        </w:rPr>
-        <w:drawing>
-          <wp:inline distT="0" distB="0" distL="0" distR="0" wp14:anchorId="30885798" wp14:editId="788AF782">
-            <wp:extent cx="3512820" cy="937177"/>
-            <wp:effectExtent l="0" t="0" r="0" b="0"/>
-            <wp:docPr id="25" name="Picture 25"/>
             <wp:cNvGraphicFramePr>
               <a:graphicFrameLocks xmlns:a="http://schemas.openxmlformats.org/drawingml/2006/main" noChangeAspect="1"/>
             </wp:cNvGraphicFramePr>
@@ -4864,7 +5015,7 @@
                   <pic:spPr>
                     <a:xfrm>
                       <a:off x="0" y="0"/>
-                      <a:ext cx="3520197" cy="939145"/>
+                      <a:ext cx="8229600" cy="1156970"/>
                     </a:xfrm>
                     <a:prstGeom prst="rect">
                       <a:avLst/>
@@ -4876,15 +5027,17 @@
           </wp:inline>
         </w:drawing>
       </w:r>
+    </w:p>
+    <w:p>
       <w:r>
         <w:rPr>
           <w:noProof/>
         </w:rPr>
         <w:drawing>
-          <wp:inline distT="0" distB="0" distL="0" distR="0" wp14:anchorId="6F99724A" wp14:editId="6CC26FA0">
-            <wp:extent cx="2987040" cy="911949"/>
-            <wp:effectExtent l="0" t="0" r="3810" b="2540"/>
-            <wp:docPr id="26" name="Picture 26"/>
+          <wp:inline distT="0" distB="0" distL="0" distR="0" wp14:anchorId="30885798" wp14:editId="788AF782">
+            <wp:extent cx="3512820" cy="937177"/>
+            <wp:effectExtent l="0" t="0" r="0" b="0"/>
+            <wp:docPr id="25" name="Picture 25"/>
             <wp:cNvGraphicFramePr>
               <a:graphicFrameLocks xmlns:a="http://schemas.openxmlformats.org/drawingml/2006/main" noChangeAspect="1"/>
             </wp:cNvGraphicFramePr>
@@ -4904,7 +5057,7 @@
                   <pic:spPr>
                     <a:xfrm>
                       <a:off x="0" y="0"/>
-                      <a:ext cx="3028187" cy="924511"/>
+                      <a:ext cx="3520197" cy="939145"/>
                     </a:xfrm>
                     <a:prstGeom prst="rect">
                       <a:avLst/>
@@ -4916,22 +5069,15 @@
           </wp:inline>
         </w:drawing>
       </w:r>
-    </w:p>
-    <w:p>
-      <w:r>
-        <w:t xml:space="preserve">The flightDetails collection after deleting passportNo: Darth Vader. I used the findOneAndDelete() </w:t>
-      </w:r>
-    </w:p>
-    <w:p>
       <w:r>
         <w:rPr>
           <w:noProof/>
         </w:rPr>
         <w:drawing>
-          <wp:inline distT="0" distB="0" distL="0" distR="0" wp14:anchorId="2FCD2FE3" wp14:editId="34CEF02C">
-            <wp:extent cx="8229600" cy="873125"/>
-            <wp:effectExtent l="0" t="0" r="0" b="3175"/>
-            <wp:docPr id="27" name="Picture 27"/>
+          <wp:inline distT="0" distB="0" distL="0" distR="0" wp14:anchorId="6F99724A" wp14:editId="6CC26FA0">
+            <wp:extent cx="2987040" cy="911949"/>
+            <wp:effectExtent l="0" t="0" r="3810" b="2540"/>
+            <wp:docPr id="26" name="Picture 26"/>
             <wp:cNvGraphicFramePr>
               <a:graphicFrameLocks xmlns:a="http://schemas.openxmlformats.org/drawingml/2006/main" noChangeAspect="1"/>
             </wp:cNvGraphicFramePr>
@@ -4951,6 +5097,53 @@
                   <pic:spPr>
                     <a:xfrm>
                       <a:off x="0" y="0"/>
+                      <a:ext cx="3028187" cy="924511"/>
+                    </a:xfrm>
+                    <a:prstGeom prst="rect">
+                      <a:avLst/>
+                    </a:prstGeom>
+                  </pic:spPr>
+                </pic:pic>
+              </a:graphicData>
+            </a:graphic>
+          </wp:inline>
+        </w:drawing>
+      </w:r>
+    </w:p>
+    <w:p>
+      <w:r>
+        <w:t xml:space="preserve">The flightDetails collection after deleting passportNo: Darth Vader. I used the findOneAndDelete() </w:t>
+      </w:r>
+    </w:p>
+    <w:p>
+      <w:r>
+        <w:rPr>
+          <w:noProof/>
+        </w:rPr>
+        <w:drawing>
+          <wp:inline distT="0" distB="0" distL="0" distR="0" wp14:anchorId="2FCD2FE3" wp14:editId="34CEF02C">
+            <wp:extent cx="8229600" cy="873125"/>
+            <wp:effectExtent l="0" t="0" r="0" b="3175"/>
+            <wp:docPr id="27" name="Picture 27"/>
+            <wp:cNvGraphicFramePr>
+              <a:graphicFrameLocks xmlns:a="http://schemas.openxmlformats.org/drawingml/2006/main" noChangeAspect="1"/>
+            </wp:cNvGraphicFramePr>
+            <a:graphic xmlns:a="http://schemas.openxmlformats.org/drawingml/2006/main">
+              <a:graphicData uri="http://schemas.openxmlformats.org/drawingml/2006/picture">
+                <pic:pic xmlns:pic="http://schemas.openxmlformats.org/drawingml/2006/picture">
+                  <pic:nvPicPr>
+                    <pic:cNvPr id="1" name=""/>
+                    <pic:cNvPicPr/>
+                  </pic:nvPicPr>
+                  <pic:blipFill>
+                    <a:blip r:embed="rId32"/>
+                    <a:stretch>
+                      <a:fillRect/>
+                    </a:stretch>
+                  </pic:blipFill>
+                  <pic:spPr>
+                    <a:xfrm>
+                      <a:off x="0" y="0"/>
                       <a:ext cx="8229600" cy="873125"/>
                     </a:xfrm>
                     <a:prstGeom prst="rect">
@@ -4978,9 +5171,6 @@
       <w:pPr>
         <w:pStyle w:val="Subtitle"/>
       </w:pPr>
-      <w:r>
-        <w:t>Delete Code Snippet</w:t>
-      </w:r>
     </w:p>
     <w:p>
       <w:pPr>
@@ -4988,6 +5178,14 @@
       </w:pPr>
       <w:r>
         <w:lastRenderedPageBreak/>
+        <w:t>Delete Code Snippet</w:t>
+      </w:r>
+    </w:p>
+    <w:p>
+      <w:pPr>
+        <w:pStyle w:val="Subtitle"/>
+      </w:pPr>
+      <w:r>
         <w:t>Index.ejs</w:t>
       </w:r>
     </w:p>
@@ -5314,7 +5512,16 @@
     </w:p>
     <w:p>
       <w:r>
-        <w:t>Javascript event handlers to handle click event &amp; set up delete</w:t>
+        <w:t>del gets the id from the button above and gets the value of the passportno to be deleted in the text box.</w:t>
+      </w:r>
+      <w:r>
+        <w:t xml:space="preserve"> </w:t>
+      </w:r>
+      <w:r>
+        <w:t>JavaS</w:t>
+      </w:r>
+      <w:r>
+        <w:t>cript event handlers to handle click event &amp; set up delete.</w:t>
       </w:r>
     </w:p>
     <w:p>
@@ -5851,6 +6058,7 @@
         <w:rPr>
           <w:color w:val="FFFFFF"/>
         </w:rPr>
+        <w:lastRenderedPageBreak/>
         <w:t>})</w:t>
       </w:r>
     </w:p>
@@ -5863,10 +6071,7 @@
       <w:pPr>
         <w:pStyle w:val="Subtitle"/>
       </w:pPr>
-      <w:bookmarkStart w:id="14" w:name="_GoBack"/>
-      <w:bookmarkEnd w:id="14"/>
-      <w:r>
-        <w:lastRenderedPageBreak/>
+      <w:r>
         <w:t>Server.js</w:t>
       </w:r>
     </w:p>
@@ -6265,14 +6470,19 @@
       <w:pPr>
         <w:pStyle w:val="Heading1"/>
       </w:pPr>
+      <w:bookmarkStart w:id="15" w:name="_Toc497394012"/>
       <w:r>
         <w:lastRenderedPageBreak/>
         <w:t>Conclusion</w:t>
       </w:r>
+      <w:bookmarkEnd w:id="15"/>
     </w:p>
     <w:p>
       <w:r>
-        <w:t>I chose to model a flight details database as …</w:t>
+        <w:t xml:space="preserve">I chose to model a flight details database as </w:t>
+      </w:r>
+      <w:r>
+        <w:t>it’s a good way to demonstrate a big data application with various versions of schemas.</w:t>
       </w:r>
     </w:p>
     <w:p>
@@ -6618,14 +6828,19 @@
     </w:p>
     <w:p>
       <w:r>
+        <w:lastRenderedPageBreak/>
         <w:t>I plan to use MongoDB and NodeJS again for other projects.</w:t>
       </w:r>
       <w:r>
         <w:br w:type="page"/>
       </w:r>
     </w:p>
+    <w:bookmarkStart w:id="16" w:name="_Toc497394013" w:displacedByCustomXml="next"/>
     <w:sdt>
       <w:sdtPr>
+        <w:rPr>
+          <w:rFonts w:eastAsiaTheme="minorHAnsi"/>
+        </w:rPr>
         <w:id w:val="940875169"/>
         <w:docPartObj>
           <w:docPartGallery w:val="Bibliographies"/>
@@ -6634,7 +6849,7 @@
       </w:sdtPr>
       <w:sdtEndPr>
         <w:rPr>
-          <w:rFonts w:asciiTheme="minorHAnsi" w:eastAsiaTheme="minorHAnsi" w:hAnsiTheme="minorHAnsi" w:cstheme="minorBidi"/>
+          <w:rFonts w:asciiTheme="minorHAnsi" w:hAnsiTheme="minorHAnsi" w:cstheme="minorBidi"/>
           <w:b w:val="0"/>
           <w:color w:val="5A5A5A" w:themeColor="text2" w:themeTint="BF"/>
           <w:sz w:val="22"/>
@@ -6647,20 +6862,23 @@
             <w:pStyle w:val="Heading1"/>
             <w:rPr>
               <w:rStyle w:val="TitleChar"/>
+              <w:b/>
+              <w:kern w:val="0"/>
+              <w:sz w:val="40"/>
+              <w:szCs w:val="32"/>
             </w:rPr>
           </w:pPr>
           <w:r>
-            <w:rPr>
-              <w:rStyle w:val="TitleChar"/>
-            </w:rPr>
             <w:t>References</w:t>
           </w:r>
+          <w:bookmarkEnd w:id="16"/>
         </w:p>
         <w:sdt>
           <w:sdtPr>
             <w:id w:val="-573587230"/>
             <w:bibliography/>
           </w:sdtPr>
+          <w:sdtEndPr/>
           <w:sdtContent>
             <w:p>
               <w:pPr>
@@ -7031,8 +7249,8 @@
       </w:sdtContent>
     </w:sdt>
     <w:sectPr>
-      <w:headerReference w:type="default" r:id="rId32"/>
-      <w:footerReference w:type="default" r:id="rId33"/>
+      <w:headerReference w:type="default" r:id="rId33"/>
+      <w:footerReference w:type="default" r:id="rId34"/>
       <w:pgSz w:w="15840" w:h="12240" w:orient="landscape" w:code="1"/>
       <w:pgMar w:top="1797" w:right="1440" w:bottom="1440" w:left="1440" w:header="720" w:footer="1009" w:gutter="0"/>
       <w:pgNumType w:start="1"/>
@@ -7090,7 +7308,7 @@
       <w:rPr>
         <w:noProof/>
       </w:rPr>
-      <w:t>8</w:t>
+      <w:t>18</w:t>
     </w:r>
     <w:r>
       <w:rPr>
@@ -10612,6 +10830,7 @@
   <w:style w:type="character" w:default="1" w:styleId="DefaultParagraphFont">
     <w:name w:val="Default Paragraph Font"/>
     <w:uiPriority w:val="1"/>
+    <w:semiHidden/>
     <w:unhideWhenUsed/>
   </w:style>
   <w:style w:type="table" w:default="1" w:styleId="TableNormal">
@@ -35813,7 +36032,7 @@
 </file>
 
 <file path=customXml/itemProps1.xml><?xml version="1.0" encoding="utf-8"?>
-<ds:datastoreItem xmlns:ds="http://schemas.openxmlformats.org/officeDocument/2006/customXml" ds:itemID="{454CBA0A-8808-4441-89F9-E98B6F4AE6C9}">
+<ds:datastoreItem xmlns:ds="http://schemas.openxmlformats.org/officeDocument/2006/customXml" ds:itemID="{6BCDDC3B-FEEE-4CB7-86A5-EBDD6669A223}">
   <ds:schemaRefs>
     <ds:schemaRef ds:uri="http://schemas.openxmlformats.org/officeDocument/2006/bibliography"/>
   </ds:schemaRefs>

</xml_diff>